<commit_message>
Added the UI Design Documnet to Spiral 2
</commit_message>
<xml_diff>
--- a/documents/Spiral2/UIDesignDocument.docx
+++ b/documents/Spiral2/UIDesignDocument.docx
@@ -125,12 +125,21 @@
         <w:pStyle w:val="normal0"/>
         <w:jc w:val="center"/>
       </w:pPr>
+      <w:proofErr w:type="spellStart"/>
       <w:r>
         <w:rPr>
           <w:rFonts w:ascii="Consolas" w:eastAsia="Consolas" w:hAnsi="Consolas" w:cs="Consolas"/>
           <w:sz w:val="24"/>
         </w:rPr>
-        <w:t>Vesh Bhatt</w:t>
+        <w:t>Vesh</w:t>
+      </w:r>
+      <w:proofErr w:type="spellEnd"/>
+      <w:r>
+        <w:rPr>
+          <w:rFonts w:ascii="Consolas" w:eastAsia="Consolas" w:hAnsi="Consolas" w:cs="Consolas"/>
+          <w:sz w:val="24"/>
+        </w:rPr>
+        <w:t xml:space="preserve"> Bhatt</w:t>
       </w:r>
     </w:p>
     <w:p>
@@ -156,8 +165,17 @@
           <w:rFonts w:ascii="Consolas" w:eastAsia="Consolas" w:hAnsi="Consolas" w:cs="Consolas"/>
           <w:sz w:val="24"/>
         </w:rPr>
-        <w:t>Edward LaFemina</w:t>
-      </w:r>
+        <w:t xml:space="preserve">Edward </w:t>
+      </w:r>
+      <w:proofErr w:type="spellStart"/>
+      <w:r>
+        <w:rPr>
+          <w:rFonts w:ascii="Consolas" w:eastAsia="Consolas" w:hAnsi="Consolas" w:cs="Consolas"/>
+          <w:sz w:val="24"/>
+        </w:rPr>
+        <w:t>LaFemina</w:t>
+      </w:r>
+      <w:proofErr w:type="spellEnd"/>
     </w:p>
     <w:p>
       <w:pPr>
@@ -327,13 +345,23 @@
         <w:ind w:left="720"/>
       </w:pPr>
       <w:hyperlink w:anchor="h.iiijdh3vnzt8">
+        <w:proofErr w:type="gramStart"/>
         <w:r>
           <w:rPr>
             <w:rFonts w:ascii="Consolas" w:eastAsia="Consolas" w:hAnsi="Consolas" w:cs="Consolas"/>
             <w:color w:val="1155CC"/>
             <w:u w:val="single"/>
           </w:rPr>
-          <w:t>2.2 Home Page (Use Case 2)</w:t>
+          <w:t>2.2 Home Page</w:t>
+        </w:r>
+        <w:proofErr w:type="gramEnd"/>
+        <w:r>
+          <w:rPr>
+            <w:rFonts w:ascii="Consolas" w:eastAsia="Consolas" w:hAnsi="Consolas" w:cs="Consolas"/>
+            <w:color w:val="1155CC"/>
+            <w:u w:val="single"/>
+          </w:rPr>
+          <w:t xml:space="preserve"> (Use Case 2)</w:t>
         </w:r>
       </w:hyperlink>
     </w:p>
@@ -621,15 +649,7 @@
             <w:color w:val="1155CC"/>
             <w:u w:val="single"/>
           </w:rPr>
-          <w:t>Appendix A</w:t>
-        </w:r>
-        <w:r>
-          <w:rPr>
-            <w:rFonts w:ascii="Consolas" w:eastAsia="Consolas" w:hAnsi="Consolas" w:cs="Consolas"/>
-            <w:color w:val="1155CC"/>
-            <w:u w:val="single"/>
-          </w:rPr>
-          <w:t xml:space="preserve"> – Agreement Between Customer and Contractor</w:t>
+          <w:t>Appendix A – Agreement Between Customer and Contractor</w:t>
         </w:r>
       </w:hyperlink>
     </w:p>
@@ -716,18 +736,7 @@
           <w:rFonts w:ascii="Consolas" w:eastAsia="Consolas" w:hAnsi="Consolas" w:cs="Consolas"/>
         </w:rPr>
         <w:tab/>
-      </w:r>
-      <w:r>
-        <w:rPr>
-          <w:rFonts w:ascii="Consolas" w:eastAsia="Consolas" w:hAnsi="Consolas" w:cs="Consolas"/>
-        </w:rPr>
-        <w:t>The purpose of this document is to define what the user interface looks like, standard fonts and colors that will be used throughout the website, and how a user interacts with the website. This document also provides a walkthrough of how a user can travers</w:t>
-      </w:r>
-      <w:r>
-        <w:rPr>
-          <w:rFonts w:ascii="Consolas" w:eastAsia="Consolas" w:hAnsi="Consolas" w:cs="Consolas"/>
-        </w:rPr>
-        <w:t>e the website and what data they can enter on the site.</w:t>
+        <w:t>The purpose of this document is to define what the user interface looks like, standard fonts and colors that will be used throughout the website, and how a user interacts with the website. This document also provides a walkthrough of how a user can traverse the website and what data they can enter on the site.</w:t>
       </w:r>
     </w:p>
     <w:p>
@@ -926,13 +935,7 @@
         <w:rPr>
           <w:rFonts w:ascii="Consolas" w:eastAsia="Consolas" w:hAnsi="Consolas" w:cs="Consolas"/>
         </w:rPr>
-        <w:t>Date: Feb</w:t>
-      </w:r>
-      <w:r>
-        <w:rPr>
-          <w:rFonts w:ascii="Consolas" w:eastAsia="Consolas" w:hAnsi="Consolas" w:cs="Consolas"/>
-        </w:rPr>
-        <w:t>ruary 12, 2015</w:t>
+        <w:t>Date: February 12, 2015</w:t>
       </w:r>
     </w:p>
     <w:p>
@@ -972,7 +975,21 @@
         <w:rPr>
           <w:rFonts w:ascii="Consolas" w:eastAsia="Consolas" w:hAnsi="Consolas" w:cs="Consolas"/>
         </w:rPr>
-        <w:t>Balsamic Wireframing Tool</w:t>
+        <w:t xml:space="preserve">Balsamic </w:t>
+      </w:r>
+      <w:proofErr w:type="spellStart"/>
+      <w:r>
+        <w:rPr>
+          <w:rFonts w:ascii="Consolas" w:eastAsia="Consolas" w:hAnsi="Consolas" w:cs="Consolas"/>
+        </w:rPr>
+        <w:t>Wireframing</w:t>
+      </w:r>
+      <w:proofErr w:type="spellEnd"/>
+      <w:r>
+        <w:rPr>
+          <w:rFonts w:ascii="Consolas" w:eastAsia="Consolas" w:hAnsi="Consolas" w:cs="Consolas"/>
+        </w:rPr>
+        <w:t xml:space="preserve"> Tool</w:t>
       </w:r>
     </w:p>
     <w:p>
@@ -1024,19 +1041,7 @@
           <w:rFonts w:ascii="Consolas" w:eastAsia="Consolas" w:hAnsi="Consolas" w:cs="Consolas"/>
         </w:rPr>
         <w:tab/>
-        <w:t>This section provides an overview of the design standards that are maintained throughout the website.</w:t>
-      </w:r>
-      <w:r>
-        <w:rPr>
-          <w:rFonts w:ascii="Consolas" w:eastAsia="Consolas" w:hAnsi="Consolas" w:cs="Consolas"/>
-        </w:rPr>
-        <w:t xml:space="preserve"> There are three different types of accounts, clients, maintenance, and administrator. Each account type will be able to interact with the content on the site differently. A client is a user who checks out a car, maintenance are workers who manage the cars</w:t>
-      </w:r>
-      <w:r>
-        <w:rPr>
-          <w:rFonts w:ascii="Consolas" w:eastAsia="Consolas" w:hAnsi="Consolas" w:cs="Consolas"/>
-        </w:rPr>
-        <w:t xml:space="preserve"> and repair them, and administrators manage the cars and other account types.</w:t>
+        <w:t>This section provides an overview of the design standards that are maintained throughout the website. There are three different types of accounts, clients, maintenance, and administrator. Each account type will be able to interact with the content on the site differently. A client is a user who checks out a car, maintenance are workers who manage the cars and repair them, and administrators manage the cars and other account types.</w:t>
       </w:r>
     </w:p>
     <w:p>
@@ -1061,92 +1066,66 @@
     <w:p>
       <w:pPr>
         <w:pStyle w:val="normal0"/>
+        <w:rPr>
+          <w:rFonts w:ascii="Consolas" w:eastAsia="Consolas" w:hAnsi="Consolas" w:cs="Consolas"/>
+        </w:rPr>
       </w:pPr>
       <w:r>
         <w:rPr>
           <w:rFonts w:ascii="Consolas" w:eastAsia="Consolas" w:hAnsi="Consolas" w:cs="Consolas"/>
         </w:rPr>
         <w:tab/>
-        <w:t>The entire website, except for the Home Page (2.2), features a menu bar at the top of the page that has various buttons that are used to navigate around the we</w:t>
-      </w:r>
-      <w:r>
-        <w:rPr>
-          <w:rFonts w:ascii="Consolas" w:eastAsia="Consolas" w:hAnsi="Consolas" w:cs="Consolas"/>
-        </w:rPr>
-        <w:t xml:space="preserve">bsite. On the menu bar, client and maintenance account types will be able to access the dashboard (2.4), access their user profile (2.5), search for cars (2.7), check the maintenance log (2.12), and logout (2.2). In </w:t>
+        <w:t xml:space="preserve">The entire website, except for the Home Page (2.2), features a menu bar at the top of the page that has various buttons that are used to navigate around the website. On the menu bar, client and maintenance account types will be able to access the dashboard (2.4), access their user profile (2.5), search for cars (2.7), check the maintenance log (2.12), and logout (2.2). In </w:t>
       </w:r>
       <w:r>
         <w:rPr>
           <w:rFonts w:ascii="Consolas" w:eastAsia="Consolas" w:hAnsi="Consolas" w:cs="Consolas"/>
         </w:rPr>
         <w:lastRenderedPageBreak/>
-        <w:t>addition to the client and maintenance m</w:t>
-      </w:r>
-      <w:r>
-        <w:rPr>
-          <w:rFonts w:ascii="Consolas" w:eastAsia="Consolas" w:hAnsi="Consolas" w:cs="Consolas"/>
-        </w:rPr>
-        <w:t>enu bar options, admin account types will be able to manage client and maintenance accounts (2.10).</w:t>
-      </w:r>
-    </w:p>
-    <w:p>
-      <w:pPr>
-        <w:pStyle w:val="normal0"/>
-      </w:pPr>
-    </w:p>
-    <w:p>
-      <w:pPr>
-        <w:pStyle w:val="Heading2"/>
-        <w:contextualSpacing w:val="0"/>
-      </w:pPr>
-      <w:bookmarkStart w:id="5" w:name="h.iiijdh3vnzt8" w:colFirst="0" w:colLast="0"/>
-      <w:bookmarkEnd w:id="5"/>
-      <w:r>
-        <w:rPr>
-          <w:rFonts w:ascii="Consolas" w:eastAsia="Consolas" w:hAnsi="Consolas" w:cs="Consolas"/>
-        </w:rPr>
-        <w:t>2.2 Home Page (Use Case 2)</w:t>
-      </w:r>
-    </w:p>
-    <w:p>
-      <w:pPr>
-        <w:pStyle w:val="normal0"/>
-      </w:pPr>
-      <w:r>
-        <w:rPr>
-          <w:rFonts w:ascii="Consolas" w:eastAsia="Consolas" w:hAnsi="Consolas" w:cs="Consolas"/>
-        </w:rPr>
-        <w:tab/>
-      </w:r>
-      <w:r>
-        <w:rPr>
-          <w:rFonts w:ascii="Consolas" w:eastAsia="Consolas" w:hAnsi="Consolas" w:cs="Consolas"/>
-        </w:rPr>
-        <w:t>The Home Page is the first page a user sees when they go to the website. As shown in Figure 1, below, the Home Page has the XENO name at the top, login fields in the middle, and a Signup and About Us button at the bottom. This page also features a car of t</w:t>
-      </w:r>
-      <w:r>
-        <w:rPr>
-          <w:rFonts w:ascii="Consolas" w:eastAsia="Consolas" w:hAnsi="Consolas" w:cs="Consolas"/>
-        </w:rPr>
-        <w:t>he day as the background.</w:t>
-      </w:r>
-    </w:p>
-    <w:p>
-      <w:pPr>
-        <w:pStyle w:val="normal0"/>
-      </w:pPr>
-    </w:p>
-    <w:p>
-      <w:pPr>
-        <w:pStyle w:val="normal0"/>
-        <w:jc w:val="center"/>
-      </w:pPr>
-      <w:r>
-        <w:rPr>
-          <w:rFonts w:ascii="Consolas" w:eastAsia="Consolas" w:hAnsi="Consolas" w:cs="Consolas"/>
-          <w:b/>
-        </w:rPr>
-        <w:t>Figure 1</w:t>
+        <w:t xml:space="preserve">addition to the client and maintenance menu bar options, admin account types will be able to </w:t>
+      </w:r>
+      <w:r>
+        <w:rPr>
+          <w:rFonts w:ascii="Consolas" w:eastAsia="Consolas" w:hAnsi="Consolas" w:cs="Consolas"/>
+        </w:rPr>
+        <w:t xml:space="preserve">add cars, </w:t>
+      </w:r>
+      <w:r>
+        <w:rPr>
+          <w:rFonts w:ascii="Consolas" w:eastAsia="Consolas" w:hAnsi="Consolas" w:cs="Consolas"/>
+        </w:rPr>
+        <w:t>manage client</w:t>
+      </w:r>
+      <w:r>
+        <w:rPr>
+          <w:rFonts w:ascii="Consolas" w:eastAsia="Consolas" w:hAnsi="Consolas" w:cs="Consolas"/>
+        </w:rPr>
+        <w:t>,</w:t>
+      </w:r>
+      <w:r>
+        <w:rPr>
+          <w:rFonts w:ascii="Consolas" w:eastAsia="Consolas" w:hAnsi="Consolas" w:cs="Consolas"/>
+        </w:rPr>
+        <w:t xml:space="preserve"> and maintenance accounts (2.10).</w:t>
+      </w:r>
+    </w:p>
+    <w:p>
+      <w:pPr>
+        <w:pStyle w:val="normal0"/>
+        <w:rPr>
+          <w:rFonts w:ascii="Consolas" w:eastAsia="Consolas" w:hAnsi="Consolas" w:cs="Consolas"/>
+        </w:rPr>
+      </w:pPr>
+    </w:p>
+    <w:p>
+      <w:pPr>
+        <w:pStyle w:val="normal0"/>
+      </w:pPr>
+      <w:r>
+        <w:rPr>
+          <w:rFonts w:ascii="Consolas" w:eastAsia="Consolas" w:hAnsi="Consolas" w:cs="Consolas"/>
+        </w:rPr>
+        <w:t>Regular User Menu Bar</w:t>
       </w:r>
     </w:p>
     <w:p>
@@ -1158,34 +1137,47 @@
           <w:noProof/>
         </w:rPr>
         <w:drawing>
-          <wp:inline distT="114300" distB="114300" distL="114300" distR="114300" wp14:anchorId="273ACA2D" wp14:editId="156AE5BC">
-            <wp:extent cx="5943600" cy="3416300"/>
-            <wp:effectExtent l="0" t="0" r="0" b="0"/>
-            <wp:docPr id="6" name="image15.png"/>
-            <wp:cNvGraphicFramePr/>
+          <wp:inline distT="0" distB="0" distL="0" distR="0" wp14:anchorId="27C1BD07" wp14:editId="2C56823C">
+            <wp:extent cx="5943600" cy="419100"/>
+            <wp:effectExtent l="0" t="0" r="0" b="12700"/>
+            <wp:docPr id="15" name="Picture 15" descr="Macintosh HD:Users:michaelbishoff:Desktop:xeno_user_menu.png"/>
+            <wp:cNvGraphicFramePr>
+              <a:graphicFrameLocks xmlns:a="http://schemas.openxmlformats.org/drawingml/2006/main" noChangeAspect="1"/>
+            </wp:cNvGraphicFramePr>
             <a:graphic xmlns:a="http://schemas.openxmlformats.org/drawingml/2006/main">
               <a:graphicData uri="http://schemas.openxmlformats.org/drawingml/2006/picture">
                 <pic:pic xmlns:pic="http://schemas.openxmlformats.org/drawingml/2006/picture">
                   <pic:nvPicPr>
-                    <pic:cNvPr id="0" name="image15.png"/>
-                    <pic:cNvPicPr preferRelativeResize="0"/>
+                    <pic:cNvPr id="0" name="Picture 1" descr="Macintosh HD:Users:michaelbishoff:Desktop:xeno_user_menu.png"/>
+                    <pic:cNvPicPr>
+                      <a:picLocks noChangeAspect="1" noChangeArrowheads="1"/>
+                    </pic:cNvPicPr>
                   </pic:nvPicPr>
                   <pic:blipFill>
-                    <a:blip r:embed="rId8"/>
+                    <a:blip r:embed="rId8">
+                      <a:extLst>
+                        <a:ext uri="{28A0092B-C50C-407E-A947-70E740481C1C}">
+                          <a14:useLocalDpi xmlns:a14="http://schemas.microsoft.com/office/drawing/2010/main" val="0"/>
+                        </a:ext>
+                      </a:extLst>
+                    </a:blip>
                     <a:srcRect/>
                     <a:stretch>
                       <a:fillRect/>
                     </a:stretch>
                   </pic:blipFill>
-                  <pic:spPr>
+                  <pic:spPr bwMode="auto">
                     <a:xfrm>
                       <a:off x="0" y="0"/>
-                      <a:ext cx="5943600" cy="3416300"/>
+                      <a:ext cx="5943600" cy="419100"/>
                     </a:xfrm>
                     <a:prstGeom prst="rect">
                       <a:avLst/>
                     </a:prstGeom>
-                    <a:ln/>
+                    <a:noFill/>
+                    <a:ln>
+                      <a:noFill/>
+                    </a:ln>
                   </pic:spPr>
                 </pic:pic>
               </a:graphicData>
@@ -1196,110 +1188,62 @@
     </w:p>
     <w:p>
       <w:pPr>
-        <w:pStyle w:val="Heading2"/>
-        <w:contextualSpacing w:val="0"/>
-      </w:pPr>
-      <w:bookmarkStart w:id="6" w:name="h.wohty0l127je" w:colFirst="0" w:colLast="0"/>
-      <w:bookmarkEnd w:id="6"/>
-    </w:p>
-    <w:p>
-      <w:pPr>
-        <w:pStyle w:val="normal0"/>
-      </w:pPr>
-      <w:r>
-        <w:br w:type="page"/>
-      </w:r>
-    </w:p>
-    <w:p>
-      <w:pPr>
-        <w:pStyle w:val="Heading2"/>
-        <w:contextualSpacing w:val="0"/>
-      </w:pPr>
-      <w:bookmarkStart w:id="7" w:name="h.d993pgbjw5g2" w:colFirst="0" w:colLast="0"/>
-      <w:bookmarkEnd w:id="7"/>
-    </w:p>
-    <w:p>
-      <w:pPr>
-        <w:pStyle w:val="Heading2"/>
-        <w:contextualSpacing w:val="0"/>
-      </w:pPr>
-      <w:bookmarkStart w:id="8" w:name="h.7rk7ttg6ruoc" w:colFirst="0" w:colLast="0"/>
-      <w:bookmarkEnd w:id="8"/>
-      <w:r>
-        <w:rPr>
-          <w:rFonts w:ascii="Consolas" w:eastAsia="Consolas" w:hAnsi="Consolas" w:cs="Consolas"/>
-        </w:rPr>
-        <w:t>2.3 Create Account (Use Case 4)</w:t>
-      </w:r>
-    </w:p>
-    <w:p>
-      <w:pPr>
-        <w:pStyle w:val="normal0"/>
-      </w:pPr>
-      <w:r>
-        <w:rPr>
-          <w:rFonts w:ascii="Consolas" w:eastAsia="Consolas" w:hAnsi="Consolas" w:cs="Consolas"/>
-        </w:rPr>
-        <w:tab/>
-        <w:t>The Create Account page is very similar to the Home Page. As shown in Figure 2, it also has the XENO name at the top, signup fields in the middle, and a Login and About Us button at</w:t>
-      </w:r>
-      <w:r>
-        <w:rPr>
-          <w:rFonts w:ascii="Consolas" w:eastAsia="Consolas" w:hAnsi="Consolas" w:cs="Consolas"/>
-        </w:rPr>
-        <w:t xml:space="preserve"> the bottom. This page also features a car of the day as the background.</w:t>
-      </w:r>
-    </w:p>
-    <w:p>
-      <w:pPr>
-        <w:pStyle w:val="normal0"/>
-      </w:pPr>
-    </w:p>
-    <w:p>
-      <w:pPr>
-        <w:pStyle w:val="normal0"/>
-        <w:jc w:val="center"/>
-      </w:pPr>
-      <w:r>
-        <w:rPr>
-          <w:rFonts w:ascii="Consolas" w:eastAsia="Consolas" w:hAnsi="Consolas" w:cs="Consolas"/>
-          <w:b/>
-        </w:rPr>
-        <w:t>Figure 2</w:t>
+        <w:pStyle w:val="normal0"/>
+      </w:pPr>
+    </w:p>
+    <w:p>
+      <w:pPr>
+        <w:pStyle w:val="normal0"/>
+      </w:pPr>
+      <w:r>
+        <w:t>Administrator Menu Bar</w:t>
       </w:r>
       <w:r>
         <w:rPr>
           <w:noProof/>
         </w:rPr>
         <w:drawing>
-          <wp:inline distT="114300" distB="114300" distL="114300" distR="114300" wp14:anchorId="40FC186A" wp14:editId="2241806A">
-            <wp:extent cx="5943600" cy="3873500"/>
-            <wp:effectExtent l="0" t="0" r="0" b="0"/>
-            <wp:docPr id="9" name="image22.png"/>
-            <wp:cNvGraphicFramePr/>
+          <wp:inline distT="0" distB="0" distL="0" distR="0" wp14:anchorId="012CE680" wp14:editId="19D6F302">
+            <wp:extent cx="5930900" cy="381000"/>
+            <wp:effectExtent l="0" t="0" r="12700" b="0"/>
+            <wp:docPr id="17" name="Picture 17" descr="Macintosh HD:Users:michaelbishoff:Desktop:xeno_admin_menu.png"/>
+            <wp:cNvGraphicFramePr>
+              <a:graphicFrameLocks xmlns:a="http://schemas.openxmlformats.org/drawingml/2006/main" noChangeAspect="1"/>
+            </wp:cNvGraphicFramePr>
             <a:graphic xmlns:a="http://schemas.openxmlformats.org/drawingml/2006/main">
               <a:graphicData uri="http://schemas.openxmlformats.org/drawingml/2006/picture">
                 <pic:pic xmlns:pic="http://schemas.openxmlformats.org/drawingml/2006/picture">
                   <pic:nvPicPr>
-                    <pic:cNvPr id="0" name="image22.png"/>
-                    <pic:cNvPicPr preferRelativeResize="0"/>
+                    <pic:cNvPr id="0" name="Picture 3" descr="Macintosh HD:Users:michaelbishoff:Desktop:xeno_admin_menu.png"/>
+                    <pic:cNvPicPr>
+                      <a:picLocks noChangeAspect="1" noChangeArrowheads="1"/>
+                    </pic:cNvPicPr>
                   </pic:nvPicPr>
                   <pic:blipFill>
-                    <a:blip r:embed="rId9"/>
+                    <a:blip r:embed="rId9">
+                      <a:extLst>
+                        <a:ext uri="{28A0092B-C50C-407E-A947-70E740481C1C}">
+                          <a14:useLocalDpi xmlns:a14="http://schemas.microsoft.com/office/drawing/2010/main" val="0"/>
+                        </a:ext>
+                      </a:extLst>
+                    </a:blip>
                     <a:srcRect/>
                     <a:stretch>
                       <a:fillRect/>
                     </a:stretch>
                   </pic:blipFill>
-                  <pic:spPr>
+                  <pic:spPr bwMode="auto">
                     <a:xfrm>
                       <a:off x="0" y="0"/>
-                      <a:ext cx="5943600" cy="3873500"/>
+                      <a:ext cx="5930900" cy="381000"/>
                     </a:xfrm>
                     <a:prstGeom prst="rect">
                       <a:avLst/>
                     </a:prstGeom>
-                    <a:ln/>
+                    <a:noFill/>
+                    <a:ln>
+                      <a:noFill/>
+                    </a:ln>
                   </pic:spPr>
                 </pic:pic>
               </a:graphicData>
@@ -1312,30 +1256,27 @@
       <w:pPr>
         <w:pStyle w:val="normal0"/>
       </w:pPr>
-      <w:r>
-        <w:br w:type="page"/>
-      </w:r>
     </w:p>
     <w:p>
       <w:pPr>
         <w:pStyle w:val="Heading2"/>
         <w:contextualSpacing w:val="0"/>
       </w:pPr>
-      <w:bookmarkStart w:id="9" w:name="h.8m5yarcsj5ub" w:colFirst="0" w:colLast="0"/>
-      <w:bookmarkEnd w:id="9"/>
-    </w:p>
-    <w:p>
-      <w:pPr>
-        <w:pStyle w:val="Heading2"/>
-        <w:contextualSpacing w:val="0"/>
-      </w:pPr>
-      <w:bookmarkStart w:id="10" w:name="h.qozys38z5x" w:colFirst="0" w:colLast="0"/>
-      <w:bookmarkEnd w:id="10"/>
-      <w:r>
-        <w:rPr>
-          <w:rFonts w:ascii="Consolas" w:eastAsia="Consolas" w:hAnsi="Consolas" w:cs="Consolas"/>
-        </w:rPr>
-        <w:t>2.4 Dashboard (Use Case 1)</w:t>
+      <w:bookmarkStart w:id="5" w:name="h.iiijdh3vnzt8" w:colFirst="0" w:colLast="0"/>
+      <w:bookmarkEnd w:id="5"/>
+      <w:proofErr w:type="gramStart"/>
+      <w:r>
+        <w:rPr>
+          <w:rFonts w:ascii="Consolas" w:eastAsia="Consolas" w:hAnsi="Consolas" w:cs="Consolas"/>
+        </w:rPr>
+        <w:t>2.2 Home Page</w:t>
+      </w:r>
+      <w:proofErr w:type="gramEnd"/>
+      <w:r>
+        <w:rPr>
+          <w:rFonts w:ascii="Consolas" w:eastAsia="Consolas" w:hAnsi="Consolas" w:cs="Consolas"/>
+        </w:rPr>
+        <w:t xml:space="preserve"> (Use Case 2)</w:t>
       </w:r>
     </w:p>
     <w:p>
@@ -1347,19 +1288,7 @@
           <w:rFonts w:ascii="Consolas" w:eastAsia="Consolas" w:hAnsi="Consolas" w:cs="Consolas"/>
         </w:rPr>
         <w:tab/>
-        <w:t>The Dashboard is the page that the user is directed to once they log in. The Dashboard features the top menu bar (2.1), featured cars, and ne</w:t>
-      </w:r>
-      <w:r>
-        <w:rPr>
-          <w:rFonts w:ascii="Consolas" w:eastAsia="Consolas" w:hAnsi="Consolas" w:cs="Consolas"/>
-        </w:rPr>
-        <w:t>wly added cars. If the user is a client, then it feature a list of their upcoming car rentals, see Figure 3. If the user is a maintenance worker, then it features a list of cars that are flagged as in need of repair. If the user is an admin, then it featur</w:t>
-      </w:r>
-      <w:r>
-        <w:rPr>
-          <w:rFonts w:ascii="Consolas" w:eastAsia="Consolas" w:hAnsi="Consolas" w:cs="Consolas"/>
-        </w:rPr>
-        <w:t>es a list of cars that are flagged as in need of repair, a list of clients that have registered for the website and need approval to join, and a button to add a new car.</w:t>
+        <w:t>The Home Page is the first page a user sees when they go to the website. As shown in Figure 1, below, the Home Page has the XENO name at the top, login fields in the middle, and a Signup and About Us button at the bottom. This page also features a car of the day as the background.</w:t>
       </w:r>
     </w:p>
     <w:p>
@@ -1377,8 +1306,10 @@
           <w:rFonts w:ascii="Consolas" w:eastAsia="Consolas" w:hAnsi="Consolas" w:cs="Consolas"/>
           <w:b/>
         </w:rPr>
-        <w:t>Figure 3</w:t>
-      </w:r>
+        <w:t>Figure 1</w:t>
+      </w:r>
+      <w:bookmarkStart w:id="6" w:name="h.wohty0l127je" w:colFirst="0" w:colLast="0"/>
+      <w:bookmarkEnd w:id="6"/>
     </w:p>
     <w:p>
       <w:pPr>
@@ -1389,34 +1320,47 @@
           <w:noProof/>
         </w:rPr>
         <w:drawing>
-          <wp:inline distT="114300" distB="114300" distL="114300" distR="114300" wp14:anchorId="45E8172F" wp14:editId="73CE3426">
-            <wp:extent cx="5943600" cy="4572000"/>
-            <wp:effectExtent l="0" t="0" r="0" b="0"/>
-            <wp:docPr id="7" name="image16.png"/>
-            <wp:cNvGraphicFramePr/>
+          <wp:inline distT="0" distB="0" distL="0" distR="0" wp14:anchorId="274DEF47" wp14:editId="3C34C452">
+            <wp:extent cx="5930900" cy="4216400"/>
+            <wp:effectExtent l="0" t="0" r="12700" b="0"/>
+            <wp:docPr id="21" name="Picture 21" descr="Macintosh HD:Users:michaelbishoff:Desktop:xeno_login.png"/>
+            <wp:cNvGraphicFramePr>
+              <a:graphicFrameLocks xmlns:a="http://schemas.openxmlformats.org/drawingml/2006/main" noChangeAspect="1"/>
+            </wp:cNvGraphicFramePr>
             <a:graphic xmlns:a="http://schemas.openxmlformats.org/drawingml/2006/main">
               <a:graphicData uri="http://schemas.openxmlformats.org/drawingml/2006/picture">
                 <pic:pic xmlns:pic="http://schemas.openxmlformats.org/drawingml/2006/picture">
                   <pic:nvPicPr>
-                    <pic:cNvPr id="0" name="image16.png"/>
-                    <pic:cNvPicPr preferRelativeResize="0"/>
+                    <pic:cNvPr id="0" name="Picture 7" descr="Macintosh HD:Users:michaelbishoff:Desktop:xeno_login.png"/>
+                    <pic:cNvPicPr>
+                      <a:picLocks noChangeAspect="1" noChangeArrowheads="1"/>
+                    </pic:cNvPicPr>
                   </pic:nvPicPr>
                   <pic:blipFill>
-                    <a:blip r:embed="rId10"/>
+                    <a:blip r:embed="rId10">
+                      <a:extLst>
+                        <a:ext uri="{28A0092B-C50C-407E-A947-70E740481C1C}">
+                          <a14:useLocalDpi xmlns:a14="http://schemas.microsoft.com/office/drawing/2010/main" val="0"/>
+                        </a:ext>
+                      </a:extLst>
+                    </a:blip>
                     <a:srcRect/>
                     <a:stretch>
                       <a:fillRect/>
                     </a:stretch>
                   </pic:blipFill>
-                  <pic:spPr>
+                  <pic:spPr bwMode="auto">
                     <a:xfrm>
                       <a:off x="0" y="0"/>
-                      <a:ext cx="5943600" cy="4572000"/>
+                      <a:ext cx="5930900" cy="4216400"/>
                     </a:xfrm>
                     <a:prstGeom prst="rect">
                       <a:avLst/>
                     </a:prstGeom>
-                    <a:ln/>
+                    <a:noFill/>
+                    <a:ln>
+                      <a:noFill/>
+                    </a:ln>
                   </pic:spPr>
                 </pic:pic>
               </a:graphicData>
@@ -1424,43 +1368,30 @@
           </wp:inline>
         </w:drawing>
       </w:r>
+      <w:r>
+        <w:br w:type="page"/>
+      </w:r>
     </w:p>
     <w:p>
       <w:pPr>
         <w:pStyle w:val="Heading2"/>
         <w:contextualSpacing w:val="0"/>
       </w:pPr>
-      <w:bookmarkStart w:id="11" w:name="h.ux3854vx9smw" w:colFirst="0" w:colLast="0"/>
-      <w:bookmarkEnd w:id="11"/>
-    </w:p>
-    <w:p>
-      <w:pPr>
-        <w:pStyle w:val="normal0"/>
-      </w:pPr>
-      <w:r>
-        <w:br w:type="page"/>
-      </w:r>
+      <w:bookmarkStart w:id="7" w:name="h.d993pgbjw5g2" w:colFirst="0" w:colLast="0"/>
+      <w:bookmarkEnd w:id="7"/>
     </w:p>
     <w:p>
       <w:pPr>
         <w:pStyle w:val="Heading2"/>
         <w:contextualSpacing w:val="0"/>
       </w:pPr>
-      <w:bookmarkStart w:id="12" w:name="h.dwjpptr0zcbu" w:colFirst="0" w:colLast="0"/>
-      <w:bookmarkEnd w:id="12"/>
-    </w:p>
-    <w:p>
-      <w:pPr>
-        <w:pStyle w:val="Heading2"/>
-        <w:contextualSpacing w:val="0"/>
-      </w:pPr>
-      <w:bookmarkStart w:id="13" w:name="h.w898ial7hv9k" w:colFirst="0" w:colLast="0"/>
-      <w:bookmarkEnd w:id="13"/>
-      <w:r>
-        <w:rPr>
-          <w:rFonts w:ascii="Consolas" w:eastAsia="Consolas" w:hAnsi="Consolas" w:cs="Consolas"/>
-        </w:rPr>
-        <w:t>2.5 Profile (Use Case 3)</w:t>
+      <w:bookmarkStart w:id="8" w:name="h.7rk7ttg6ruoc" w:colFirst="0" w:colLast="0"/>
+      <w:bookmarkEnd w:id="8"/>
+      <w:r>
+        <w:rPr>
+          <w:rFonts w:ascii="Consolas" w:eastAsia="Consolas" w:hAnsi="Consolas" w:cs="Consolas"/>
+        </w:rPr>
+        <w:t>2.3 Create Account (Use Case 4)</w:t>
       </w:r>
     </w:p>
     <w:p>
@@ -1472,13 +1403,7 @@
           <w:rFonts w:ascii="Consolas" w:eastAsia="Consolas" w:hAnsi="Consolas" w:cs="Consolas"/>
         </w:rPr>
         <w:tab/>
-        <w:t>The Profile is a description of a user’s acc</w:t>
-      </w:r>
-      <w:r>
-        <w:rPr>
-          <w:rFonts w:ascii="Consolas" w:eastAsia="Consolas" w:hAnsi="Consolas" w:cs="Consolas"/>
-        </w:rPr>
-        <w:t>ount. This includes a picture of the user, their name, their type of account, and cars they reviewed, see Figure 4. If the user is viewing their own profile, then they will be able to edit their public and private information.</w:t>
+        <w:t>The Create Account page is very similar to the Home Page. As shown in Figure 2, it also has the XENO name at the top, signup fields in the middle, and a Login and About Us button at the bottom. This page also features a car of the day as the background.</w:t>
       </w:r>
     </w:p>
     <w:p>
@@ -1496,7 +1421,7 @@
           <w:rFonts w:ascii="Consolas" w:eastAsia="Consolas" w:hAnsi="Consolas" w:cs="Consolas"/>
           <w:b/>
         </w:rPr>
-        <w:t>Figure 4</w:t>
+        <w:t>Figure 2</w:t>
       </w:r>
     </w:p>
     <w:p>
@@ -1508,34 +1433,47 @@
           <w:noProof/>
         </w:rPr>
         <w:drawing>
-          <wp:inline distT="114300" distB="114300" distL="114300" distR="114300" wp14:anchorId="48B379FC" wp14:editId="285B8CD8">
-            <wp:extent cx="5943600" cy="4572000"/>
-            <wp:effectExtent l="0" t="0" r="0" b="0"/>
-            <wp:docPr id="3" name="image09.png"/>
-            <wp:cNvGraphicFramePr/>
+          <wp:inline distT="0" distB="0" distL="0" distR="0" wp14:anchorId="755ACD64" wp14:editId="1C34B569">
+            <wp:extent cx="5930900" cy="4216400"/>
+            <wp:effectExtent l="0" t="0" r="12700" b="0"/>
+            <wp:docPr id="19" name="Picture 19" descr="Macintosh HD:Users:michaelbishoff:Desktop:xeno_signup.png"/>
+            <wp:cNvGraphicFramePr>
+              <a:graphicFrameLocks xmlns:a="http://schemas.openxmlformats.org/drawingml/2006/main" noChangeAspect="1"/>
+            </wp:cNvGraphicFramePr>
             <a:graphic xmlns:a="http://schemas.openxmlformats.org/drawingml/2006/main">
               <a:graphicData uri="http://schemas.openxmlformats.org/drawingml/2006/picture">
                 <pic:pic xmlns:pic="http://schemas.openxmlformats.org/drawingml/2006/picture">
                   <pic:nvPicPr>
-                    <pic:cNvPr id="0" name="image09.png"/>
-                    <pic:cNvPicPr preferRelativeResize="0"/>
+                    <pic:cNvPr id="0" name="Picture 5" descr="Macintosh HD:Users:michaelbishoff:Desktop:xeno_signup.png"/>
+                    <pic:cNvPicPr>
+                      <a:picLocks noChangeAspect="1" noChangeArrowheads="1"/>
+                    </pic:cNvPicPr>
                   </pic:nvPicPr>
                   <pic:blipFill>
-                    <a:blip r:embed="rId11"/>
+                    <a:blip r:embed="rId11">
+                      <a:extLst>
+                        <a:ext uri="{28A0092B-C50C-407E-A947-70E740481C1C}">
+                          <a14:useLocalDpi xmlns:a14="http://schemas.microsoft.com/office/drawing/2010/main" val="0"/>
+                        </a:ext>
+                      </a:extLst>
+                    </a:blip>
                     <a:srcRect/>
                     <a:stretch>
                       <a:fillRect/>
                     </a:stretch>
                   </pic:blipFill>
-                  <pic:spPr>
+                  <pic:spPr bwMode="auto">
                     <a:xfrm>
                       <a:off x="0" y="0"/>
-                      <a:ext cx="5943600" cy="4572000"/>
+                      <a:ext cx="5930900" cy="4216400"/>
                     </a:xfrm>
                     <a:prstGeom prst="rect">
                       <a:avLst/>
                     </a:prstGeom>
-                    <a:ln/>
+                    <a:noFill/>
+                    <a:ln>
+                      <a:noFill/>
+                    </a:ln>
                   </pic:spPr>
                 </pic:pic>
               </a:graphicData>
@@ -1543,12 +1481,265 @@
           </wp:inline>
         </w:drawing>
       </w:r>
+      <w:r>
+        <w:br w:type="page"/>
+      </w:r>
     </w:p>
     <w:p>
       <w:pPr>
         <w:pStyle w:val="Heading2"/>
         <w:contextualSpacing w:val="0"/>
       </w:pPr>
+      <w:bookmarkStart w:id="9" w:name="h.8m5yarcsj5ub" w:colFirst="0" w:colLast="0"/>
+      <w:bookmarkEnd w:id="9"/>
+    </w:p>
+    <w:p>
+      <w:pPr>
+        <w:pStyle w:val="Heading2"/>
+        <w:contextualSpacing w:val="0"/>
+      </w:pPr>
+      <w:bookmarkStart w:id="10" w:name="h.qozys38z5x" w:colFirst="0" w:colLast="0"/>
+      <w:bookmarkEnd w:id="10"/>
+      <w:r>
+        <w:rPr>
+          <w:rFonts w:ascii="Consolas" w:eastAsia="Consolas" w:hAnsi="Consolas" w:cs="Consolas"/>
+        </w:rPr>
+        <w:t>2.4 Dashboard (Use Case 1)</w:t>
+      </w:r>
+    </w:p>
+    <w:p>
+      <w:pPr>
+        <w:pStyle w:val="normal0"/>
+      </w:pPr>
+      <w:r>
+        <w:rPr>
+          <w:rFonts w:ascii="Consolas" w:eastAsia="Consolas" w:hAnsi="Consolas" w:cs="Consolas"/>
+        </w:rPr>
+        <w:tab/>
+        <w:t xml:space="preserve">The Dashboard is the page that the user is directed to once they log in. The Dashboard features the top menu bar (2.1), featured cars, and newly </w:t>
+      </w:r>
+      <w:proofErr w:type="gramStart"/>
+      <w:r>
+        <w:rPr>
+          <w:rFonts w:ascii="Consolas" w:eastAsia="Consolas" w:hAnsi="Consolas" w:cs="Consolas"/>
+        </w:rPr>
+        <w:t>added</w:t>
+      </w:r>
+      <w:proofErr w:type="gramEnd"/>
+      <w:r>
+        <w:rPr>
+          <w:rFonts w:ascii="Consolas" w:eastAsia="Consolas" w:hAnsi="Consolas" w:cs="Consolas"/>
+        </w:rPr>
+        <w:t xml:space="preserve"> cars. If the user is a client, then it feature a list of their upcoming car rentals, see Figure 3. If the user is a maintenance worker, then it features a list of cars that are flagged as in need of repair. If the user is an admin, then it features a list of cars that are flagged as in need of repair, a list of clients that have registered for the website and need approval to join, and a button to add a new car.</w:t>
+      </w:r>
+    </w:p>
+    <w:p>
+      <w:pPr>
+        <w:pStyle w:val="normal0"/>
+      </w:pPr>
+    </w:p>
+    <w:p>
+      <w:pPr>
+        <w:pStyle w:val="normal0"/>
+        <w:jc w:val="center"/>
+      </w:pPr>
+      <w:r>
+        <w:rPr>
+          <w:rFonts w:ascii="Consolas" w:eastAsia="Consolas" w:hAnsi="Consolas" w:cs="Consolas"/>
+          <w:b/>
+        </w:rPr>
+        <w:t>Figure 3</w:t>
+      </w:r>
+    </w:p>
+    <w:p>
+      <w:pPr>
+        <w:pStyle w:val="normal0"/>
+      </w:pPr>
+      <w:r>
+        <w:rPr>
+          <w:noProof/>
+        </w:rPr>
+        <w:drawing>
+          <wp:inline distT="0" distB="0" distL="0" distR="0" wp14:anchorId="00EF5764" wp14:editId="76E1D565">
+            <wp:extent cx="5943600" cy="4216400"/>
+            <wp:effectExtent l="0" t="0" r="0" b="0"/>
+            <wp:docPr id="20" name="Picture 20" descr="Macintosh HD:Users:michaelbishoff:Desktop:xeno_dashboard.png"/>
+            <wp:cNvGraphicFramePr>
+              <a:graphicFrameLocks xmlns:a="http://schemas.openxmlformats.org/drawingml/2006/main" noChangeAspect="1"/>
+            </wp:cNvGraphicFramePr>
+            <a:graphic xmlns:a="http://schemas.openxmlformats.org/drawingml/2006/main">
+              <a:graphicData uri="http://schemas.openxmlformats.org/drawingml/2006/picture">
+                <pic:pic xmlns:pic="http://schemas.openxmlformats.org/drawingml/2006/picture">
+                  <pic:nvPicPr>
+                    <pic:cNvPr id="0" name="Picture 6" descr="Macintosh HD:Users:michaelbishoff:Desktop:xeno_dashboard.png"/>
+                    <pic:cNvPicPr>
+                      <a:picLocks noChangeAspect="1" noChangeArrowheads="1"/>
+                    </pic:cNvPicPr>
+                  </pic:nvPicPr>
+                  <pic:blipFill>
+                    <a:blip r:embed="rId12">
+                      <a:extLst>
+                        <a:ext uri="{28A0092B-C50C-407E-A947-70E740481C1C}">
+                          <a14:useLocalDpi xmlns:a14="http://schemas.microsoft.com/office/drawing/2010/main" val="0"/>
+                        </a:ext>
+                      </a:extLst>
+                    </a:blip>
+                    <a:srcRect/>
+                    <a:stretch>
+                      <a:fillRect/>
+                    </a:stretch>
+                  </pic:blipFill>
+                  <pic:spPr bwMode="auto">
+                    <a:xfrm>
+                      <a:off x="0" y="0"/>
+                      <a:ext cx="5943600" cy="4216400"/>
+                    </a:xfrm>
+                    <a:prstGeom prst="rect">
+                      <a:avLst/>
+                    </a:prstGeom>
+                    <a:noFill/>
+                    <a:ln>
+                      <a:noFill/>
+                    </a:ln>
+                  </pic:spPr>
+                </pic:pic>
+              </a:graphicData>
+            </a:graphic>
+          </wp:inline>
+        </w:drawing>
+      </w:r>
+    </w:p>
+    <w:p>
+      <w:pPr>
+        <w:pStyle w:val="Heading2"/>
+        <w:contextualSpacing w:val="0"/>
+      </w:pPr>
+      <w:bookmarkStart w:id="11" w:name="h.ux3854vx9smw" w:colFirst="0" w:colLast="0"/>
+      <w:bookmarkEnd w:id="11"/>
+    </w:p>
+    <w:p>
+      <w:pPr>
+        <w:pStyle w:val="normal0"/>
+      </w:pPr>
+      <w:r>
+        <w:br w:type="page"/>
+      </w:r>
+    </w:p>
+    <w:p>
+      <w:pPr>
+        <w:pStyle w:val="Heading2"/>
+        <w:contextualSpacing w:val="0"/>
+      </w:pPr>
+      <w:bookmarkStart w:id="12" w:name="h.dwjpptr0zcbu" w:colFirst="0" w:colLast="0"/>
+      <w:bookmarkEnd w:id="12"/>
+    </w:p>
+    <w:p>
+      <w:pPr>
+        <w:pStyle w:val="Heading2"/>
+        <w:contextualSpacing w:val="0"/>
+      </w:pPr>
+      <w:bookmarkStart w:id="13" w:name="h.w898ial7hv9k" w:colFirst="0" w:colLast="0"/>
+      <w:bookmarkEnd w:id="13"/>
+      <w:r>
+        <w:rPr>
+          <w:rFonts w:ascii="Consolas" w:eastAsia="Consolas" w:hAnsi="Consolas" w:cs="Consolas"/>
+        </w:rPr>
+        <w:t>2.5 Profile (Use Case 3)</w:t>
+      </w:r>
+    </w:p>
+    <w:p>
+      <w:pPr>
+        <w:pStyle w:val="normal0"/>
+      </w:pPr>
+      <w:r>
+        <w:rPr>
+          <w:rFonts w:ascii="Consolas" w:eastAsia="Consolas" w:hAnsi="Consolas" w:cs="Consolas"/>
+        </w:rPr>
+        <w:tab/>
+        <w:t>The Profile is a description of a user’s account. This includes a picture of the user, their name, their type of account, and cars they reviewed, see Figure 4. If the user is viewing their own profile, then they will be able to edit their public and private information.</w:t>
+      </w:r>
+    </w:p>
+    <w:p>
+      <w:pPr>
+        <w:pStyle w:val="normal0"/>
+      </w:pPr>
+    </w:p>
+    <w:p>
+      <w:pPr>
+        <w:pStyle w:val="normal0"/>
+        <w:jc w:val="center"/>
+      </w:pPr>
+      <w:r>
+        <w:rPr>
+          <w:rFonts w:ascii="Consolas" w:eastAsia="Consolas" w:hAnsi="Consolas" w:cs="Consolas"/>
+          <w:b/>
+        </w:rPr>
+        <w:t>Figure 4</w:t>
+      </w:r>
+    </w:p>
+    <w:p>
+      <w:pPr>
+        <w:pStyle w:val="normal0"/>
+      </w:pPr>
+      <w:r>
+        <w:rPr>
+          <w:noProof/>
+        </w:rPr>
+        <w:drawing>
+          <wp:inline distT="0" distB="0" distL="0" distR="0" wp14:anchorId="4132E8C0" wp14:editId="7570D177">
+            <wp:extent cx="5943600" cy="4229100"/>
+            <wp:effectExtent l="0" t="0" r="0" b="12700"/>
+            <wp:docPr id="22" name="Picture 22" descr="Macintosh HD:Users:michaelbishoff:Desktop:xeno_profile.png"/>
+            <wp:cNvGraphicFramePr>
+              <a:graphicFrameLocks xmlns:a="http://schemas.openxmlformats.org/drawingml/2006/main" noChangeAspect="1"/>
+            </wp:cNvGraphicFramePr>
+            <a:graphic xmlns:a="http://schemas.openxmlformats.org/drawingml/2006/main">
+              <a:graphicData uri="http://schemas.openxmlformats.org/drawingml/2006/picture">
+                <pic:pic xmlns:pic="http://schemas.openxmlformats.org/drawingml/2006/picture">
+                  <pic:nvPicPr>
+                    <pic:cNvPr id="0" name="Picture 8" descr="Macintosh HD:Users:michaelbishoff:Desktop:xeno_profile.png"/>
+                    <pic:cNvPicPr>
+                      <a:picLocks noChangeAspect="1" noChangeArrowheads="1"/>
+                    </pic:cNvPicPr>
+                  </pic:nvPicPr>
+                  <pic:blipFill>
+                    <a:blip r:embed="rId13">
+                      <a:extLst>
+                        <a:ext uri="{28A0092B-C50C-407E-A947-70E740481C1C}">
+                          <a14:useLocalDpi xmlns:a14="http://schemas.microsoft.com/office/drawing/2010/main" val="0"/>
+                        </a:ext>
+                      </a:extLst>
+                    </a:blip>
+                    <a:srcRect/>
+                    <a:stretch>
+                      <a:fillRect/>
+                    </a:stretch>
+                  </pic:blipFill>
+                  <pic:spPr bwMode="auto">
+                    <a:xfrm>
+                      <a:off x="0" y="0"/>
+                      <a:ext cx="5943600" cy="4229100"/>
+                    </a:xfrm>
+                    <a:prstGeom prst="rect">
+                      <a:avLst/>
+                    </a:prstGeom>
+                    <a:noFill/>
+                    <a:ln>
+                      <a:noFill/>
+                    </a:ln>
+                  </pic:spPr>
+                </pic:pic>
+              </a:graphicData>
+            </a:graphic>
+          </wp:inline>
+        </w:drawing>
+      </w:r>
+    </w:p>
+    <w:p>
+      <w:pPr>
+        <w:pStyle w:val="Heading2"/>
+        <w:contextualSpacing w:val="0"/>
+      </w:pPr>
       <w:bookmarkStart w:id="14" w:name="h.v81m03qtscz" w:colFirst="0" w:colLast="0"/>
       <w:bookmarkEnd w:id="14"/>
     </w:p>
@@ -1591,13 +1782,7 @@
           <w:rFonts w:ascii="Consolas" w:eastAsia="Consolas" w:hAnsi="Consolas" w:cs="Consolas"/>
         </w:rPr>
         <w:tab/>
-        <w:t>This feature is only accessible to admins when they access another user’s profile. As shown in Figure 5, there is a button in the top right of the user’s profile page which can enable/disable a user’s acc</w:t>
-      </w:r>
-      <w:r>
-        <w:rPr>
-          <w:rFonts w:ascii="Consolas" w:eastAsia="Consolas" w:hAnsi="Consolas" w:cs="Consolas"/>
-        </w:rPr>
-        <w:t>ount.</w:t>
+        <w:t>This feature is only accessible to admins when they access another user’s profile. As shown in Figure 5, there is a button in the top right of the user’s profile page which can enable/disable a user’s account.</w:t>
       </w:r>
     </w:p>
     <w:p>
@@ -1637,258 +1822,6 @@
                 <pic:pic xmlns:pic="http://schemas.openxmlformats.org/drawingml/2006/picture">
                   <pic:nvPicPr>
                     <pic:cNvPr id="0" name="image24.png"/>
-                    <pic:cNvPicPr preferRelativeResize="0"/>
-                  </pic:nvPicPr>
-                  <pic:blipFill>
-                    <a:blip r:embed="rId12"/>
-                    <a:srcRect/>
-                    <a:stretch>
-                      <a:fillRect/>
-                    </a:stretch>
-                  </pic:blipFill>
-                  <pic:spPr>
-                    <a:xfrm>
-                      <a:off x="0" y="0"/>
-                      <a:ext cx="5943600" cy="4572000"/>
-                    </a:xfrm>
-                    <a:prstGeom prst="rect">
-                      <a:avLst/>
-                    </a:prstGeom>
-                    <a:ln/>
-                  </pic:spPr>
-                </pic:pic>
-              </a:graphicData>
-            </a:graphic>
-          </wp:inline>
-        </w:drawing>
-      </w:r>
-    </w:p>
-    <w:p>
-      <w:pPr>
-        <w:pStyle w:val="normal0"/>
-      </w:pPr>
-    </w:p>
-    <w:p>
-      <w:pPr>
-        <w:pStyle w:val="Heading2"/>
-        <w:contextualSpacing w:val="0"/>
-      </w:pPr>
-      <w:bookmarkStart w:id="17" w:name="h.lmcszddjouf7" w:colFirst="0" w:colLast="0"/>
-      <w:bookmarkEnd w:id="17"/>
-    </w:p>
-    <w:p>
-      <w:pPr>
-        <w:pStyle w:val="normal0"/>
-      </w:pPr>
-      <w:r>
-        <w:br w:type="page"/>
-      </w:r>
-    </w:p>
-    <w:p>
-      <w:pPr>
-        <w:pStyle w:val="Heading2"/>
-        <w:contextualSpacing w:val="0"/>
-      </w:pPr>
-      <w:bookmarkStart w:id="18" w:name="h.hlsk7488tgfy" w:colFirst="0" w:colLast="0"/>
-      <w:bookmarkEnd w:id="18"/>
-    </w:p>
-    <w:p>
-      <w:pPr>
-        <w:pStyle w:val="Heading2"/>
-        <w:contextualSpacing w:val="0"/>
-      </w:pPr>
-      <w:bookmarkStart w:id="19" w:name="h.6jqeu81g58ro" w:colFirst="0" w:colLast="0"/>
-      <w:bookmarkEnd w:id="19"/>
-      <w:r>
-        <w:rPr>
-          <w:rFonts w:ascii="Consolas" w:eastAsia="Consolas" w:hAnsi="Consolas" w:cs="Consolas"/>
-        </w:rPr>
-        <w:t>2.7</w:t>
-      </w:r>
-      <w:r>
-        <w:rPr>
-          <w:rFonts w:ascii="Consolas" w:eastAsia="Consolas" w:hAnsi="Consolas" w:cs="Consolas"/>
-        </w:rPr>
-        <w:t xml:space="preserve"> Search Car Database (Use Case 1)</w:t>
-      </w:r>
-      <w:bookmarkStart w:id="20" w:name="_GoBack"/>
-      <w:bookmarkEnd w:id="20"/>
-    </w:p>
-    <w:p>
-      <w:pPr>
-        <w:pStyle w:val="normal0"/>
-      </w:pPr>
-      <w:r>
-        <w:rPr>
-          <w:rFonts w:ascii="Consolas" w:eastAsia="Consolas" w:hAnsi="Consolas" w:cs="Consolas"/>
-        </w:rPr>
-        <w:tab/>
-        <w:t>The Search page is accessed after a user searches for a car from the menu bar. This page has various cars, in a grid layout, with the name and small details about the car below a picture of the car, see Figure 6.</w:t>
-      </w:r>
-    </w:p>
-    <w:p>
-      <w:pPr>
-        <w:pStyle w:val="normal0"/>
-      </w:pPr>
-    </w:p>
-    <w:p>
-      <w:pPr>
-        <w:pStyle w:val="normal0"/>
-        <w:jc w:val="center"/>
-      </w:pPr>
-      <w:r>
-        <w:rPr>
-          <w:rFonts w:ascii="Consolas" w:eastAsia="Consolas" w:hAnsi="Consolas" w:cs="Consolas"/>
-          <w:b/>
-        </w:rPr>
-        <w:t>Figu</w:t>
-      </w:r>
-      <w:r>
-        <w:rPr>
-          <w:rFonts w:ascii="Consolas" w:eastAsia="Consolas" w:hAnsi="Consolas" w:cs="Consolas"/>
-          <w:b/>
-        </w:rPr>
-        <w:t>re 6</w:t>
-      </w:r>
-    </w:p>
-    <w:p>
-      <w:pPr>
-        <w:pStyle w:val="normal0"/>
-      </w:pPr>
-      <w:r>
-        <w:rPr>
-          <w:noProof/>
-        </w:rPr>
-        <w:drawing>
-          <wp:inline distT="114300" distB="114300" distL="114300" distR="114300" wp14:anchorId="01DE4088" wp14:editId="465E6537">
-            <wp:extent cx="5943600" cy="4572000"/>
-            <wp:effectExtent l="0" t="0" r="0" b="0"/>
-            <wp:docPr id="10" name="image23.png"/>
-            <wp:cNvGraphicFramePr/>
-            <a:graphic xmlns:a="http://schemas.openxmlformats.org/drawingml/2006/main">
-              <a:graphicData uri="http://schemas.openxmlformats.org/drawingml/2006/picture">
-                <pic:pic xmlns:pic="http://schemas.openxmlformats.org/drawingml/2006/picture">
-                  <pic:nvPicPr>
-                    <pic:cNvPr id="0" name="image23.png"/>
-                    <pic:cNvPicPr preferRelativeResize="0"/>
-                  </pic:nvPicPr>
-                  <pic:blipFill>
-                    <a:blip r:embed="rId13"/>
-                    <a:srcRect/>
-                    <a:stretch>
-                      <a:fillRect/>
-                    </a:stretch>
-                  </pic:blipFill>
-                  <pic:spPr>
-                    <a:xfrm>
-                      <a:off x="0" y="0"/>
-                      <a:ext cx="5943600" cy="4572000"/>
-                    </a:xfrm>
-                    <a:prstGeom prst="rect">
-                      <a:avLst/>
-                    </a:prstGeom>
-                    <a:ln/>
-                  </pic:spPr>
-                </pic:pic>
-              </a:graphicData>
-            </a:graphic>
-          </wp:inline>
-        </w:drawing>
-      </w:r>
-    </w:p>
-    <w:p>
-      <w:pPr>
-        <w:pStyle w:val="Heading2"/>
-        <w:contextualSpacing w:val="0"/>
-      </w:pPr>
-      <w:bookmarkStart w:id="21" w:name="h.4mbzbf6x1s4q" w:colFirst="0" w:colLast="0"/>
-      <w:bookmarkEnd w:id="21"/>
-    </w:p>
-    <w:p>
-      <w:pPr>
-        <w:pStyle w:val="normal0"/>
-      </w:pPr>
-      <w:r>
-        <w:br w:type="page"/>
-      </w:r>
-    </w:p>
-    <w:p>
-      <w:pPr>
-        <w:pStyle w:val="Heading2"/>
-        <w:contextualSpacing w:val="0"/>
-      </w:pPr>
-      <w:bookmarkStart w:id="22" w:name="h.xpmjmx1e2ry0" w:colFirst="0" w:colLast="0"/>
-      <w:bookmarkEnd w:id="22"/>
-    </w:p>
-    <w:p>
-      <w:pPr>
-        <w:pStyle w:val="Heading2"/>
-        <w:contextualSpacing w:val="0"/>
-      </w:pPr>
-      <w:bookmarkStart w:id="23" w:name="h.7fhin1na6umv" w:colFirst="0" w:colLast="0"/>
-      <w:bookmarkEnd w:id="23"/>
-      <w:r>
-        <w:rPr>
-          <w:rFonts w:ascii="Consolas" w:eastAsia="Consolas" w:hAnsi="Consolas" w:cs="Consolas"/>
-        </w:rPr>
-        <w:t>2.8 Select Car (Use Case 12)</w:t>
-      </w:r>
-    </w:p>
-    <w:p>
-      <w:pPr>
-        <w:pStyle w:val="normal0"/>
-      </w:pPr>
-      <w:r>
-        <w:rPr>
-          <w:rFonts w:ascii="Consolas" w:eastAsia="Consolas" w:hAnsi="Consolas" w:cs="Consolas"/>
-        </w:rPr>
-        <w:tab/>
-        <w:t xml:space="preserve">From the Select Car page, clients will be able to view information and pictures about a car, read reviews about the car, and check out the car, see Figure 7. When admins and maintenance workers view this page, they </w:t>
-      </w:r>
-      <w:r>
-        <w:rPr>
-          <w:rFonts w:ascii="Consolas" w:eastAsia="Consolas" w:hAnsi="Consolas" w:cs="Consolas"/>
-        </w:rPr>
-        <w:t>will be able to edit/hide/show the car or flag the car as in need of maintenance.</w:t>
-      </w:r>
-    </w:p>
-    <w:p>
-      <w:pPr>
-        <w:pStyle w:val="normal0"/>
-      </w:pPr>
-    </w:p>
-    <w:p>
-      <w:pPr>
-        <w:pStyle w:val="normal0"/>
-        <w:jc w:val="center"/>
-      </w:pPr>
-      <w:r>
-        <w:rPr>
-          <w:rFonts w:ascii="Consolas" w:eastAsia="Consolas" w:hAnsi="Consolas" w:cs="Consolas"/>
-          <w:b/>
-        </w:rPr>
-        <w:t>Figure 7</w:t>
-      </w:r>
-    </w:p>
-    <w:p>
-      <w:pPr>
-        <w:pStyle w:val="normal0"/>
-      </w:pPr>
-      <w:r>
-        <w:rPr>
-          <w:noProof/>
-        </w:rPr>
-        <w:drawing>
-          <wp:inline distT="114300" distB="114300" distL="114300" distR="114300" wp14:anchorId="2E5DD796" wp14:editId="61244F7C">
-            <wp:extent cx="5943600" cy="4572000"/>
-            <wp:effectExtent l="0" t="0" r="0" b="0"/>
-            <wp:docPr id="8" name="image17.png"/>
-            <wp:cNvGraphicFramePr/>
-            <a:graphic xmlns:a="http://schemas.openxmlformats.org/drawingml/2006/main">
-              <a:graphicData uri="http://schemas.openxmlformats.org/drawingml/2006/picture">
-                <pic:pic xmlns:pic="http://schemas.openxmlformats.org/drawingml/2006/picture">
-                  <pic:nvPicPr>
-                    <pic:cNvPr id="0" name="image17.png"/>
                     <pic:cNvPicPr preferRelativeResize="0"/>
                   </pic:nvPicPr>
                   <pic:blipFill>
@@ -1917,11 +1850,16 @@
     </w:p>
     <w:p>
       <w:pPr>
+        <w:pStyle w:val="normal0"/>
+      </w:pPr>
+    </w:p>
+    <w:p>
+      <w:pPr>
         <w:pStyle w:val="Heading2"/>
         <w:contextualSpacing w:val="0"/>
       </w:pPr>
-      <w:bookmarkStart w:id="24" w:name="h.6xzxts56rgu2" w:colFirst="0" w:colLast="0"/>
-      <w:bookmarkEnd w:id="24"/>
+      <w:bookmarkStart w:id="17" w:name="h.lmcszddjouf7" w:colFirst="0" w:colLast="0"/>
+      <w:bookmarkEnd w:id="17"/>
     </w:p>
     <w:p>
       <w:pPr>
@@ -1936,21 +1874,21 @@
         <w:pStyle w:val="Heading2"/>
         <w:contextualSpacing w:val="0"/>
       </w:pPr>
-      <w:bookmarkStart w:id="25" w:name="h.jqo5i9juagxc" w:colFirst="0" w:colLast="0"/>
-      <w:bookmarkEnd w:id="25"/>
+      <w:bookmarkStart w:id="18" w:name="h.hlsk7488tgfy" w:colFirst="0" w:colLast="0"/>
+      <w:bookmarkEnd w:id="18"/>
     </w:p>
     <w:p>
       <w:pPr>
         <w:pStyle w:val="Heading2"/>
         <w:contextualSpacing w:val="0"/>
       </w:pPr>
-      <w:bookmarkStart w:id="26" w:name="h.ovba25tuot89" w:colFirst="0" w:colLast="0"/>
-      <w:bookmarkEnd w:id="26"/>
-      <w:r>
-        <w:rPr>
-          <w:rFonts w:ascii="Consolas" w:eastAsia="Consolas" w:hAnsi="Consolas" w:cs="Consolas"/>
-        </w:rPr>
-        <w:t>2.9 Check-in Car, Edit/Hide/Show Car, Flag for Maintenance (Use Cases 6, 9, &amp; 10)</w:t>
+      <w:bookmarkStart w:id="19" w:name="h.6jqeu81g58ro" w:colFirst="0" w:colLast="0"/>
+      <w:bookmarkEnd w:id="19"/>
+      <w:r>
+        <w:rPr>
+          <w:rFonts w:ascii="Consolas" w:eastAsia="Consolas" w:hAnsi="Consolas" w:cs="Consolas"/>
+        </w:rPr>
+        <w:t>2.7 Search Car Database (Use Case 1)</w:t>
       </w:r>
     </w:p>
     <w:p>
@@ -1962,18 +1900,21 @@
           <w:rFonts w:ascii="Consolas" w:eastAsia="Consolas" w:hAnsi="Consolas" w:cs="Consolas"/>
         </w:rPr>
         <w:tab/>
-      </w:r>
-      <w:r>
-        <w:rPr>
-          <w:rFonts w:ascii="Consolas" w:eastAsia="Consolas" w:hAnsi="Consolas" w:cs="Consolas"/>
-        </w:rPr>
-        <w:t>These features are only accessible to admins and maintenance workers when they view the Select Car page. This page show various text boxes with information about the car already filled in so that the user can edit the information. There are also buttons, i</w:t>
-      </w:r>
-      <w:r>
-        <w:rPr>
-          <w:rFonts w:ascii="Consolas" w:eastAsia="Consolas" w:hAnsi="Consolas" w:cs="Consolas"/>
-        </w:rPr>
-        <w:t>n the top right of the car’s page, which allow the user to check the car in/out, hide/show the car, or flag the car for maintenance, see Figure 8.</w:t>
+        <w:t xml:space="preserve">The Search page is accessed after a user searches for a car from the menu bar. This page has various cars, in a grid layout, with the name and small details about the car below a picture of the </w:t>
+      </w:r>
+      <w:proofErr w:type="gramStart"/>
+      <w:r>
+        <w:rPr>
+          <w:rFonts w:ascii="Consolas" w:eastAsia="Consolas" w:hAnsi="Consolas" w:cs="Consolas"/>
+        </w:rPr>
+        <w:t>car,</w:t>
+      </w:r>
+      <w:proofErr w:type="gramEnd"/>
+      <w:r>
+        <w:rPr>
+          <w:rFonts w:ascii="Consolas" w:eastAsia="Consolas" w:hAnsi="Consolas" w:cs="Consolas"/>
+        </w:rPr>
+        <w:t xml:space="preserve"> see Figure 6.</w:t>
       </w:r>
     </w:p>
     <w:p>
@@ -1991,7 +1932,7 @@
           <w:rFonts w:ascii="Consolas" w:eastAsia="Consolas" w:hAnsi="Consolas" w:cs="Consolas"/>
           <w:b/>
         </w:rPr>
-        <w:t>Figure 8</w:t>
+        <w:t>Figure 6</w:t>
       </w:r>
     </w:p>
     <w:p>
@@ -2003,16 +1944,16 @@
           <w:noProof/>
         </w:rPr>
         <w:drawing>
-          <wp:inline distT="114300" distB="114300" distL="114300" distR="114300" wp14:anchorId="490A3884" wp14:editId="2826EC15">
+          <wp:inline distT="114300" distB="114300" distL="114300" distR="114300" wp14:anchorId="01DE4088" wp14:editId="465E6537">
             <wp:extent cx="5943600" cy="4572000"/>
             <wp:effectExtent l="0" t="0" r="0" b="0"/>
-            <wp:docPr id="4" name="image10.png"/>
+            <wp:docPr id="10" name="image23.png"/>
             <wp:cNvGraphicFramePr/>
             <a:graphic xmlns:a="http://schemas.openxmlformats.org/drawingml/2006/main">
               <a:graphicData uri="http://schemas.openxmlformats.org/drawingml/2006/picture">
                 <pic:pic xmlns:pic="http://schemas.openxmlformats.org/drawingml/2006/picture">
                   <pic:nvPicPr>
-                    <pic:cNvPr id="0" name="image10.png"/>
+                    <pic:cNvPr id="0" name="image23.png"/>
                     <pic:cNvPicPr preferRelativeResize="0"/>
                   </pic:nvPicPr>
                   <pic:blipFill>
@@ -2044,8 +1985,8 @@
         <w:pStyle w:val="Heading2"/>
         <w:contextualSpacing w:val="0"/>
       </w:pPr>
-      <w:bookmarkStart w:id="27" w:name="h.8t31qpw31yvf" w:colFirst="0" w:colLast="0"/>
-      <w:bookmarkEnd w:id="27"/>
+      <w:bookmarkStart w:id="20" w:name="h.4mbzbf6x1s4q" w:colFirst="0" w:colLast="0"/>
+      <w:bookmarkEnd w:id="20"/>
     </w:p>
     <w:p>
       <w:pPr>
@@ -2060,21 +2001,21 @@
         <w:pStyle w:val="Heading2"/>
         <w:contextualSpacing w:val="0"/>
       </w:pPr>
-      <w:bookmarkStart w:id="28" w:name="h.p41pflid2m6h" w:colFirst="0" w:colLast="0"/>
-      <w:bookmarkEnd w:id="28"/>
+      <w:bookmarkStart w:id="21" w:name="h.xpmjmx1e2ry0" w:colFirst="0" w:colLast="0"/>
+      <w:bookmarkEnd w:id="21"/>
     </w:p>
     <w:p>
       <w:pPr>
         <w:pStyle w:val="Heading2"/>
         <w:contextualSpacing w:val="0"/>
       </w:pPr>
-      <w:bookmarkStart w:id="29" w:name="h.q8a5qd9ci24k" w:colFirst="0" w:colLast="0"/>
-      <w:bookmarkEnd w:id="29"/>
-      <w:r>
-        <w:rPr>
-          <w:rFonts w:ascii="Consolas" w:eastAsia="Consolas" w:hAnsi="Consolas" w:cs="Consolas"/>
-        </w:rPr>
-        <w:t>2.10 Add Car (Use Case 5)</w:t>
+      <w:bookmarkStart w:id="22" w:name="h.7fhin1na6umv" w:colFirst="0" w:colLast="0"/>
+      <w:bookmarkEnd w:id="22"/>
+      <w:r>
+        <w:rPr>
+          <w:rFonts w:ascii="Consolas" w:eastAsia="Consolas" w:hAnsi="Consolas" w:cs="Consolas"/>
+        </w:rPr>
+        <w:t>2.8 Select Car (Use Case 12)</w:t>
       </w:r>
     </w:p>
     <w:p>
@@ -2086,13 +2027,7 @@
           <w:rFonts w:ascii="Consolas" w:eastAsia="Consolas" w:hAnsi="Consolas" w:cs="Consolas"/>
         </w:rPr>
         <w:tab/>
-        <w:t>The Add Car page is only accessible from an admin account. The Add</w:t>
-      </w:r>
-      <w:r>
-        <w:rPr>
-          <w:rFonts w:ascii="Consolas" w:eastAsia="Consolas" w:hAnsi="Consolas" w:cs="Consolas"/>
-        </w:rPr>
-        <w:t xml:space="preserve"> Car page has various text fields in the center of the page where the admin can enter various information about the car, such as make, model, and year. The admin can also include a picture of the car, see Figure 9.</w:t>
+        <w:t>From the Select Car page, clients will be able to view information and pictures about a car, read reviews about the car, and check out the car, see Figure 7. When admins and maintenance workers view this page, they will be able to edit/hide/show the car or flag the car as in need of maintenance.</w:t>
       </w:r>
     </w:p>
     <w:p>
@@ -2110,7 +2045,7 @@
           <w:rFonts w:ascii="Consolas" w:eastAsia="Consolas" w:hAnsi="Consolas" w:cs="Consolas"/>
           <w:b/>
         </w:rPr>
-        <w:t>Figure 9</w:t>
+        <w:t>Figure 7</w:t>
       </w:r>
     </w:p>
     <w:p>
@@ -2122,16 +2057,16 @@
           <w:noProof/>
         </w:rPr>
         <w:drawing>
-          <wp:inline distT="114300" distB="114300" distL="114300" distR="114300" wp14:anchorId="783BAA15" wp14:editId="23F8DA45">
+          <wp:inline distT="114300" distB="114300" distL="114300" distR="114300" wp14:anchorId="2E5DD796" wp14:editId="61244F7C">
             <wp:extent cx="5943600" cy="4572000"/>
             <wp:effectExtent l="0" t="0" r="0" b="0"/>
-            <wp:docPr id="5" name="image11.png"/>
+            <wp:docPr id="8" name="image17.png"/>
             <wp:cNvGraphicFramePr/>
             <a:graphic xmlns:a="http://schemas.openxmlformats.org/drawingml/2006/main">
               <a:graphicData uri="http://schemas.openxmlformats.org/drawingml/2006/picture">
                 <pic:pic xmlns:pic="http://schemas.openxmlformats.org/drawingml/2006/picture">
                   <pic:nvPicPr>
-                    <pic:cNvPr id="0" name="image11.png"/>
+                    <pic:cNvPr id="0" name="image17.png"/>
                     <pic:cNvPicPr preferRelativeResize="0"/>
                   </pic:nvPicPr>
                   <pic:blipFill>
@@ -2163,8 +2098,8 @@
         <w:pStyle w:val="Heading2"/>
         <w:contextualSpacing w:val="0"/>
       </w:pPr>
-      <w:bookmarkStart w:id="30" w:name="h.hl6yen69vs85" w:colFirst="0" w:colLast="0"/>
-      <w:bookmarkEnd w:id="30"/>
+      <w:bookmarkStart w:id="23" w:name="h.6xzxts56rgu2" w:colFirst="0" w:colLast="0"/>
+      <w:bookmarkEnd w:id="23"/>
     </w:p>
     <w:p>
       <w:pPr>
@@ -2179,27 +2114,21 @@
         <w:pStyle w:val="Heading2"/>
         <w:contextualSpacing w:val="0"/>
       </w:pPr>
-      <w:bookmarkStart w:id="31" w:name="h.l2nr1xrg3wgp" w:colFirst="0" w:colLast="0"/>
-      <w:bookmarkEnd w:id="31"/>
+      <w:bookmarkStart w:id="24" w:name="h.jqo5i9juagxc" w:colFirst="0" w:colLast="0"/>
+      <w:bookmarkEnd w:id="24"/>
     </w:p>
     <w:p>
       <w:pPr>
         <w:pStyle w:val="Heading2"/>
         <w:contextualSpacing w:val="0"/>
       </w:pPr>
-      <w:bookmarkStart w:id="32" w:name="h.1ubxtc5d58g3" w:colFirst="0" w:colLast="0"/>
-      <w:bookmarkEnd w:id="32"/>
-      <w:r>
-        <w:rPr>
-          <w:rFonts w:ascii="Consolas" w:eastAsia="Consolas" w:hAnsi="Consolas" w:cs="Consolas"/>
-        </w:rPr>
-        <w:t>2.11 Account Creation Man</w:t>
-      </w:r>
-      <w:r>
-        <w:rPr>
-          <w:rFonts w:ascii="Consolas" w:eastAsia="Consolas" w:hAnsi="Consolas" w:cs="Consolas"/>
-        </w:rPr>
-        <w:t>agement (Use Case 7)</w:t>
+      <w:bookmarkStart w:id="25" w:name="h.ovba25tuot89" w:colFirst="0" w:colLast="0"/>
+      <w:bookmarkEnd w:id="25"/>
+      <w:r>
+        <w:rPr>
+          <w:rFonts w:ascii="Consolas" w:eastAsia="Consolas" w:hAnsi="Consolas" w:cs="Consolas"/>
+        </w:rPr>
+        <w:t>2.9 Check-in Car, Edit/Hide/Show Car, Flag for Maintenance (Use Cases 6, 9, &amp; 10)</w:t>
       </w:r>
     </w:p>
     <w:p>
@@ -2211,13 +2140,21 @@
           <w:rFonts w:ascii="Consolas" w:eastAsia="Consolas" w:hAnsi="Consolas" w:cs="Consolas"/>
         </w:rPr>
         <w:tab/>
-        <w:t>This page is where admins can approve accounts who have registered for the service once they have paid. As shown in Figure 10, it features a list, in the middle of the page, that shows the names and accounts of the people who have rec</w:t>
-      </w:r>
-      <w:r>
-        <w:rPr>
-          <w:rFonts w:ascii="Consolas" w:eastAsia="Consolas" w:hAnsi="Consolas" w:cs="Consolas"/>
-        </w:rPr>
-        <w:t>ently registered. There is an “Approve” button to the right of each person’s name.</w:t>
+        <w:t xml:space="preserve">These features are only accessible to admins and maintenance workers when they view the Select Car page. </w:t>
+      </w:r>
+      <w:proofErr w:type="gramStart"/>
+      <w:r>
+        <w:rPr>
+          <w:rFonts w:ascii="Consolas" w:eastAsia="Consolas" w:hAnsi="Consolas" w:cs="Consolas"/>
+        </w:rPr>
+        <w:t>This page show</w:t>
+      </w:r>
+      <w:proofErr w:type="gramEnd"/>
+      <w:r>
+        <w:rPr>
+          <w:rFonts w:ascii="Consolas" w:eastAsia="Consolas" w:hAnsi="Consolas" w:cs="Consolas"/>
+        </w:rPr>
+        <w:t xml:space="preserve"> various text boxes with information about the car already filled in so that the user can edit the information. There are also buttons, in the top right of the car’s page, which allow the user to check the car in/out, hide/show the car, or flag the car for maintenance, see Figure 8.</w:t>
       </w:r>
     </w:p>
     <w:p>
@@ -2235,7 +2172,7 @@
           <w:rFonts w:ascii="Consolas" w:eastAsia="Consolas" w:hAnsi="Consolas" w:cs="Consolas"/>
           <w:b/>
         </w:rPr>
-        <w:t>Figure 10</w:t>
+        <w:t>Figure 8</w:t>
       </w:r>
     </w:p>
     <w:p>
@@ -2247,16 +2184,16 @@
           <w:noProof/>
         </w:rPr>
         <w:drawing>
-          <wp:inline distT="114300" distB="114300" distL="114300" distR="114300" wp14:anchorId="1CDA5F9C" wp14:editId="0092B5A6">
+          <wp:inline distT="114300" distB="114300" distL="114300" distR="114300" wp14:anchorId="490A3884" wp14:editId="2826EC15">
             <wp:extent cx="5943600" cy="4572000"/>
             <wp:effectExtent l="0" t="0" r="0" b="0"/>
-            <wp:docPr id="2" name="image05.png"/>
+            <wp:docPr id="4" name="image10.png"/>
             <wp:cNvGraphicFramePr/>
             <a:graphic xmlns:a="http://schemas.openxmlformats.org/drawingml/2006/main">
               <a:graphicData uri="http://schemas.openxmlformats.org/drawingml/2006/picture">
                 <pic:pic xmlns:pic="http://schemas.openxmlformats.org/drawingml/2006/picture">
                   <pic:nvPicPr>
-                    <pic:cNvPr id="0" name="image05.png"/>
+                    <pic:cNvPr id="0" name="image10.png"/>
                     <pic:cNvPicPr preferRelativeResize="0"/>
                   </pic:nvPicPr>
                   <pic:blipFill>
@@ -2288,8 +2225,8 @@
         <w:pStyle w:val="Heading2"/>
         <w:contextualSpacing w:val="0"/>
       </w:pPr>
-      <w:bookmarkStart w:id="33" w:name="h.yy70lsmecjp0" w:colFirst="0" w:colLast="0"/>
-      <w:bookmarkEnd w:id="33"/>
+      <w:bookmarkStart w:id="26" w:name="h.8t31qpw31yvf" w:colFirst="0" w:colLast="0"/>
+      <w:bookmarkEnd w:id="26"/>
     </w:p>
     <w:p>
       <w:pPr>
@@ -2304,16 +2241,296 @@
         <w:pStyle w:val="Heading2"/>
         <w:contextualSpacing w:val="0"/>
       </w:pPr>
-      <w:bookmarkStart w:id="34" w:name="h.etlbjcv9vt76" w:colFirst="0" w:colLast="0"/>
-      <w:bookmarkEnd w:id="34"/>
+      <w:bookmarkStart w:id="27" w:name="h.p41pflid2m6h" w:colFirst="0" w:colLast="0"/>
+      <w:bookmarkEnd w:id="27"/>
     </w:p>
     <w:p>
       <w:pPr>
         <w:pStyle w:val="Heading2"/>
         <w:contextualSpacing w:val="0"/>
       </w:pPr>
-      <w:bookmarkStart w:id="35" w:name="h.9lxidjhpcisy" w:colFirst="0" w:colLast="0"/>
-      <w:bookmarkEnd w:id="35"/>
+      <w:bookmarkStart w:id="28" w:name="h.q8a5qd9ci24k" w:colFirst="0" w:colLast="0"/>
+      <w:bookmarkEnd w:id="28"/>
+      <w:r>
+        <w:rPr>
+          <w:rFonts w:ascii="Consolas" w:eastAsia="Consolas" w:hAnsi="Consolas" w:cs="Consolas"/>
+        </w:rPr>
+        <w:t>2.10 Add Car (Use Case 5)</w:t>
+      </w:r>
+    </w:p>
+    <w:p>
+      <w:pPr>
+        <w:pStyle w:val="normal0"/>
+      </w:pPr>
+      <w:r>
+        <w:rPr>
+          <w:rFonts w:ascii="Consolas" w:eastAsia="Consolas" w:hAnsi="Consolas" w:cs="Consolas"/>
+        </w:rPr>
+        <w:tab/>
+        <w:t xml:space="preserve">The Add Car page is only accessible from an admin account. The Add Car page has various text fields in the center of the page where the admin can enter </w:t>
+      </w:r>
+      <w:proofErr w:type="gramStart"/>
+      <w:r>
+        <w:rPr>
+          <w:rFonts w:ascii="Consolas" w:eastAsia="Consolas" w:hAnsi="Consolas" w:cs="Consolas"/>
+        </w:rPr>
+        <w:t>various information about the car,</w:t>
+      </w:r>
+      <w:proofErr w:type="gramEnd"/>
+      <w:r>
+        <w:rPr>
+          <w:rFonts w:ascii="Consolas" w:eastAsia="Consolas" w:hAnsi="Consolas" w:cs="Consolas"/>
+        </w:rPr>
+        <w:t xml:space="preserve"> such as make, model, and year. The admin can also include a picture of the car, see Figure 9.</w:t>
+      </w:r>
+    </w:p>
+    <w:p>
+      <w:pPr>
+        <w:pStyle w:val="normal0"/>
+      </w:pPr>
+    </w:p>
+    <w:p>
+      <w:pPr>
+        <w:pStyle w:val="normal0"/>
+        <w:jc w:val="center"/>
+      </w:pPr>
+      <w:r>
+        <w:rPr>
+          <w:rFonts w:ascii="Consolas" w:eastAsia="Consolas" w:hAnsi="Consolas" w:cs="Consolas"/>
+          <w:b/>
+        </w:rPr>
+        <w:t>Figure 9</w:t>
+      </w:r>
+    </w:p>
+    <w:p>
+      <w:pPr>
+        <w:pStyle w:val="normal0"/>
+      </w:pPr>
+      <w:r>
+        <w:rPr>
+          <w:noProof/>
+        </w:rPr>
+        <w:drawing>
+          <wp:inline distT="0" distB="0" distL="0" distR="0" wp14:anchorId="15E7FC77" wp14:editId="6DAAC8CF">
+            <wp:extent cx="5930900" cy="4216400"/>
+            <wp:effectExtent l="0" t="0" r="12700" b="0"/>
+            <wp:docPr id="23" name="Picture 23" descr="Macintosh HD:Users:michaelbishoff:Desktop:xeno_add_car.png"/>
+            <wp:cNvGraphicFramePr>
+              <a:graphicFrameLocks xmlns:a="http://schemas.openxmlformats.org/drawingml/2006/main" noChangeAspect="1"/>
+            </wp:cNvGraphicFramePr>
+            <a:graphic xmlns:a="http://schemas.openxmlformats.org/drawingml/2006/main">
+              <a:graphicData uri="http://schemas.openxmlformats.org/drawingml/2006/picture">
+                <pic:pic xmlns:pic="http://schemas.openxmlformats.org/drawingml/2006/picture">
+                  <pic:nvPicPr>
+                    <pic:cNvPr id="0" name="Picture 9" descr="Macintosh HD:Users:michaelbishoff:Desktop:xeno_add_car.png"/>
+                    <pic:cNvPicPr>
+                      <a:picLocks noChangeAspect="1" noChangeArrowheads="1"/>
+                    </pic:cNvPicPr>
+                  </pic:nvPicPr>
+                  <pic:blipFill>
+                    <a:blip r:embed="rId18">
+                      <a:extLst>
+                        <a:ext uri="{28A0092B-C50C-407E-A947-70E740481C1C}">
+                          <a14:useLocalDpi xmlns:a14="http://schemas.microsoft.com/office/drawing/2010/main" val="0"/>
+                        </a:ext>
+                      </a:extLst>
+                    </a:blip>
+                    <a:srcRect/>
+                    <a:stretch>
+                      <a:fillRect/>
+                    </a:stretch>
+                  </pic:blipFill>
+                  <pic:spPr bwMode="auto">
+                    <a:xfrm>
+                      <a:off x="0" y="0"/>
+                      <a:ext cx="5930900" cy="4216400"/>
+                    </a:xfrm>
+                    <a:prstGeom prst="rect">
+                      <a:avLst/>
+                    </a:prstGeom>
+                    <a:noFill/>
+                    <a:ln>
+                      <a:noFill/>
+                    </a:ln>
+                  </pic:spPr>
+                </pic:pic>
+              </a:graphicData>
+            </a:graphic>
+          </wp:inline>
+        </w:drawing>
+      </w:r>
+    </w:p>
+    <w:p>
+      <w:pPr>
+        <w:pStyle w:val="Heading2"/>
+        <w:contextualSpacing w:val="0"/>
+      </w:pPr>
+      <w:bookmarkStart w:id="29" w:name="h.hl6yen69vs85" w:colFirst="0" w:colLast="0"/>
+      <w:bookmarkEnd w:id="29"/>
+    </w:p>
+    <w:p>
+      <w:pPr>
+        <w:pStyle w:val="normal0"/>
+      </w:pPr>
+      <w:r>
+        <w:br w:type="page"/>
+      </w:r>
+    </w:p>
+    <w:p>
+      <w:pPr>
+        <w:pStyle w:val="Heading2"/>
+        <w:contextualSpacing w:val="0"/>
+      </w:pPr>
+      <w:bookmarkStart w:id="30" w:name="h.l2nr1xrg3wgp" w:colFirst="0" w:colLast="0"/>
+      <w:bookmarkEnd w:id="30"/>
+    </w:p>
+    <w:p>
+      <w:pPr>
+        <w:pStyle w:val="Heading2"/>
+        <w:contextualSpacing w:val="0"/>
+      </w:pPr>
+      <w:bookmarkStart w:id="31" w:name="h.1ubxtc5d58g3" w:colFirst="0" w:colLast="0"/>
+      <w:bookmarkEnd w:id="31"/>
+      <w:r>
+        <w:rPr>
+          <w:rFonts w:ascii="Consolas" w:eastAsia="Consolas" w:hAnsi="Consolas" w:cs="Consolas"/>
+        </w:rPr>
+        <w:t>2.11 Account Creation Management (Use Case 7)</w:t>
+      </w:r>
+    </w:p>
+    <w:p>
+      <w:pPr>
+        <w:pStyle w:val="normal0"/>
+      </w:pPr>
+      <w:r>
+        <w:rPr>
+          <w:rFonts w:ascii="Consolas" w:eastAsia="Consolas" w:hAnsi="Consolas" w:cs="Consolas"/>
+        </w:rPr>
+        <w:tab/>
+        <w:t xml:space="preserve">This page is where admins can approve accounts </w:t>
+      </w:r>
+      <w:proofErr w:type="gramStart"/>
+      <w:r>
+        <w:rPr>
+          <w:rFonts w:ascii="Consolas" w:eastAsia="Consolas" w:hAnsi="Consolas" w:cs="Consolas"/>
+        </w:rPr>
+        <w:t>who</w:t>
+      </w:r>
+      <w:proofErr w:type="gramEnd"/>
+      <w:r>
+        <w:rPr>
+          <w:rFonts w:ascii="Consolas" w:eastAsia="Consolas" w:hAnsi="Consolas" w:cs="Consolas"/>
+        </w:rPr>
+        <w:t xml:space="preserve"> have registered for the service once they have paid. As shown in Figure 10, it features a list, in the middle of the page, that shows the names and accounts of the people who have recently registered. There is an “Approve” button to the right of each person’s name.</w:t>
+      </w:r>
+    </w:p>
+    <w:p>
+      <w:pPr>
+        <w:pStyle w:val="normal0"/>
+      </w:pPr>
+    </w:p>
+    <w:p>
+      <w:pPr>
+        <w:pStyle w:val="normal0"/>
+        <w:jc w:val="center"/>
+      </w:pPr>
+      <w:r>
+        <w:rPr>
+          <w:rFonts w:ascii="Consolas" w:eastAsia="Consolas" w:hAnsi="Consolas" w:cs="Consolas"/>
+          <w:b/>
+        </w:rPr>
+        <w:t>Figure 10</w:t>
+      </w:r>
+    </w:p>
+    <w:p>
+      <w:pPr>
+        <w:pStyle w:val="normal0"/>
+      </w:pPr>
+      <w:r>
+        <w:rPr>
+          <w:noProof/>
+        </w:rPr>
+        <w:drawing>
+          <wp:inline distT="0" distB="0" distL="0" distR="0" wp14:anchorId="682F6681" wp14:editId="123AE421">
+            <wp:extent cx="5943600" cy="4229100"/>
+            <wp:effectExtent l="0" t="0" r="0" b="12700"/>
+            <wp:docPr id="24" name="Picture 24" descr="Macintosh HD:Users:michaelbishoff:Desktop:xeno_accounts.png"/>
+            <wp:cNvGraphicFramePr>
+              <a:graphicFrameLocks xmlns:a="http://schemas.openxmlformats.org/drawingml/2006/main" noChangeAspect="1"/>
+            </wp:cNvGraphicFramePr>
+            <a:graphic xmlns:a="http://schemas.openxmlformats.org/drawingml/2006/main">
+              <a:graphicData uri="http://schemas.openxmlformats.org/drawingml/2006/picture">
+                <pic:pic xmlns:pic="http://schemas.openxmlformats.org/drawingml/2006/picture">
+                  <pic:nvPicPr>
+                    <pic:cNvPr id="0" name="Picture 10" descr="Macintosh HD:Users:michaelbishoff:Desktop:xeno_accounts.png"/>
+                    <pic:cNvPicPr>
+                      <a:picLocks noChangeAspect="1" noChangeArrowheads="1"/>
+                    </pic:cNvPicPr>
+                  </pic:nvPicPr>
+                  <pic:blipFill>
+                    <a:blip r:embed="rId19">
+                      <a:extLst>
+                        <a:ext uri="{28A0092B-C50C-407E-A947-70E740481C1C}">
+                          <a14:useLocalDpi xmlns:a14="http://schemas.microsoft.com/office/drawing/2010/main" val="0"/>
+                        </a:ext>
+                      </a:extLst>
+                    </a:blip>
+                    <a:srcRect/>
+                    <a:stretch>
+                      <a:fillRect/>
+                    </a:stretch>
+                  </pic:blipFill>
+                  <pic:spPr bwMode="auto">
+                    <a:xfrm>
+                      <a:off x="0" y="0"/>
+                      <a:ext cx="5943600" cy="4229100"/>
+                    </a:xfrm>
+                    <a:prstGeom prst="rect">
+                      <a:avLst/>
+                    </a:prstGeom>
+                    <a:noFill/>
+                    <a:ln>
+                      <a:noFill/>
+                    </a:ln>
+                  </pic:spPr>
+                </pic:pic>
+              </a:graphicData>
+            </a:graphic>
+          </wp:inline>
+        </w:drawing>
+      </w:r>
+    </w:p>
+    <w:p>
+      <w:pPr>
+        <w:pStyle w:val="Heading2"/>
+        <w:contextualSpacing w:val="0"/>
+      </w:pPr>
+      <w:bookmarkStart w:id="32" w:name="h.yy70lsmecjp0" w:colFirst="0" w:colLast="0"/>
+      <w:bookmarkEnd w:id="32"/>
+    </w:p>
+    <w:p>
+      <w:pPr>
+        <w:pStyle w:val="normal0"/>
+      </w:pPr>
+      <w:r>
+        <w:br w:type="page"/>
+      </w:r>
+    </w:p>
+    <w:p>
+      <w:pPr>
+        <w:pStyle w:val="Heading2"/>
+        <w:contextualSpacing w:val="0"/>
+      </w:pPr>
+      <w:bookmarkStart w:id="33" w:name="h.etlbjcv9vt76" w:colFirst="0" w:colLast="0"/>
+      <w:bookmarkEnd w:id="33"/>
+    </w:p>
+    <w:p>
+      <w:pPr>
+        <w:pStyle w:val="Heading2"/>
+        <w:contextualSpacing w:val="0"/>
+      </w:pPr>
+      <w:bookmarkStart w:id="34" w:name="h.9lxidjhpcisy" w:colFirst="0" w:colLast="0"/>
+      <w:bookmarkEnd w:id="34"/>
       <w:r>
         <w:rPr>
           <w:rFonts w:ascii="Consolas" w:eastAsia="Consolas" w:hAnsi="Consolas" w:cs="Consolas"/>
@@ -2330,19 +2547,21 @@
           <w:rFonts w:ascii="Consolas" w:eastAsia="Consolas" w:hAnsi="Consolas" w:cs="Consolas"/>
         </w:rPr>
         <w:tab/>
-        <w:t>This page is only accessible to admins and maintenance workers. As shown in Figure 11, this page shows a list of ca</w:t>
-      </w:r>
-      <w:r>
-        <w:rPr>
-          <w:rFonts w:ascii="Consolas" w:eastAsia="Consolas" w:hAnsi="Consolas" w:cs="Consolas"/>
-        </w:rPr>
-        <w:t>rs, in the middle of the page, that shows the names of the cars that have recently been through maintenance or are flagged as maintenance. If a car has been flagged as in need of maintenance, then there will be a button to the right of the car so that it c</w:t>
-      </w:r>
-      <w:r>
-        <w:rPr>
-          <w:rFonts w:ascii="Consolas" w:eastAsia="Consolas" w:hAnsi="Consolas" w:cs="Consolas"/>
-        </w:rPr>
-        <w:t>an be unflagged.</w:t>
+        <w:t xml:space="preserve">This page is only accessible to admins and maintenance workers. As shown in Figure 11, this page shows a list of cars, in the middle of the page, that shows the names of the cars that have recently been through maintenance or are flagged as maintenance. If a car has been flagged as in need of maintenance, then there will be a button to the right of the car so that it can be </w:t>
+      </w:r>
+      <w:proofErr w:type="spellStart"/>
+      <w:r>
+        <w:rPr>
+          <w:rFonts w:ascii="Consolas" w:eastAsia="Consolas" w:hAnsi="Consolas" w:cs="Consolas"/>
+        </w:rPr>
+        <w:t>unflagged</w:t>
+      </w:r>
+      <w:proofErr w:type="spellEnd"/>
+      <w:r>
+        <w:rPr>
+          <w:rFonts w:ascii="Consolas" w:eastAsia="Consolas" w:hAnsi="Consolas" w:cs="Consolas"/>
+        </w:rPr>
+        <w:t>.</w:t>
       </w:r>
     </w:p>
     <w:p>
@@ -2385,7 +2604,7 @@
                     <pic:cNvPicPr preferRelativeResize="0"/>
                   </pic:nvPicPr>
                   <pic:blipFill>
-                    <a:blip r:embed="rId18"/>
+                    <a:blip r:embed="rId20"/>
                     <a:srcRect/>
                     <a:stretch>
                       <a:fillRect/>
@@ -2418,8 +2637,8 @@
         <w:pStyle w:val="Heading1"/>
         <w:contextualSpacing w:val="0"/>
       </w:pPr>
-      <w:bookmarkStart w:id="36" w:name="h.tbozzc3rupo4" w:colFirst="0" w:colLast="0"/>
-      <w:bookmarkEnd w:id="36"/>
+      <w:bookmarkStart w:id="35" w:name="h.tbozzc3rupo4" w:colFirst="0" w:colLast="0"/>
+      <w:bookmarkEnd w:id="35"/>
       <w:r>
         <w:rPr>
           <w:rFonts w:ascii="Consolas" w:eastAsia="Consolas" w:hAnsi="Consolas" w:cs="Consolas"/>
@@ -2433,8 +2652,8 @@
         <w:pStyle w:val="Heading2"/>
         <w:contextualSpacing w:val="0"/>
       </w:pPr>
-      <w:bookmarkStart w:id="37" w:name="h.1mlems1byxs4" w:colFirst="0" w:colLast="0"/>
-      <w:bookmarkEnd w:id="37"/>
+      <w:bookmarkStart w:id="36" w:name="h.1mlems1byxs4" w:colFirst="0" w:colLast="0"/>
+      <w:bookmarkEnd w:id="36"/>
       <w:r>
         <w:rPr>
           <w:rFonts w:ascii="Consolas" w:eastAsia="Consolas" w:hAnsi="Consolas" w:cs="Consolas"/>
@@ -2464,8 +2683,8 @@
         <w:pStyle w:val="Heading3"/>
         <w:contextualSpacing w:val="0"/>
       </w:pPr>
-      <w:bookmarkStart w:id="38" w:name="h.w1wgvk92quqg" w:colFirst="0" w:colLast="0"/>
-      <w:bookmarkEnd w:id="38"/>
+      <w:bookmarkStart w:id="37" w:name="h.w1wgvk92quqg" w:colFirst="0" w:colLast="0"/>
+      <w:bookmarkEnd w:id="37"/>
       <w:r>
         <w:rPr>
           <w:rFonts w:ascii="Consolas" w:eastAsia="Consolas" w:hAnsi="Consolas" w:cs="Consolas"/>
@@ -2482,7 +2701,21 @@
           <w:rFonts w:ascii="Consolas" w:eastAsia="Consolas" w:hAnsi="Consolas" w:cs="Consolas"/>
         </w:rPr>
         <w:tab/>
-        <w:t>How a client of XENO could use use the website.</w:t>
+        <w:t xml:space="preserve">How a client of XENO could use </w:t>
+      </w:r>
+      <w:proofErr w:type="spellStart"/>
+      <w:r>
+        <w:rPr>
+          <w:rFonts w:ascii="Consolas" w:eastAsia="Consolas" w:hAnsi="Consolas" w:cs="Consolas"/>
+        </w:rPr>
+        <w:t>use</w:t>
+      </w:r>
+      <w:proofErr w:type="spellEnd"/>
+      <w:r>
+        <w:rPr>
+          <w:rFonts w:ascii="Consolas" w:eastAsia="Consolas" w:hAnsi="Consolas" w:cs="Consolas"/>
+        </w:rPr>
+        <w:t xml:space="preserve"> the website.</w:t>
       </w:r>
     </w:p>
     <w:p>
@@ -2513,7 +2746,7 @@
                     <pic:cNvPicPr preferRelativeResize="0"/>
                   </pic:nvPicPr>
                   <pic:blipFill>
-                    <a:blip r:embed="rId19"/>
+                    <a:blip r:embed="rId21"/>
                     <a:srcRect/>
                     <a:stretch>
                       <a:fillRect/>
@@ -2559,8 +2792,8 @@
         <w:pStyle w:val="Heading3"/>
         <w:contextualSpacing w:val="0"/>
       </w:pPr>
-      <w:bookmarkStart w:id="39" w:name="h.ltd9x2gfxsf4" w:colFirst="0" w:colLast="0"/>
-      <w:bookmarkEnd w:id="39"/>
+      <w:bookmarkStart w:id="38" w:name="h.ltd9x2gfxsf4" w:colFirst="0" w:colLast="0"/>
+      <w:bookmarkEnd w:id="38"/>
       <w:r>
         <w:rPr>
           <w:rFonts w:ascii="Consolas" w:eastAsia="Consolas" w:hAnsi="Consolas" w:cs="Consolas"/>
@@ -2577,7 +2810,21 @@
           <w:rFonts w:ascii="Consolas" w:eastAsia="Consolas" w:hAnsi="Consolas" w:cs="Consolas"/>
         </w:rPr>
         <w:tab/>
-        <w:t>How a maintenance worker of XENO could use use the website.</w:t>
+        <w:t xml:space="preserve">How a maintenance worker of XENO could use </w:t>
+      </w:r>
+      <w:proofErr w:type="spellStart"/>
+      <w:r>
+        <w:rPr>
+          <w:rFonts w:ascii="Consolas" w:eastAsia="Consolas" w:hAnsi="Consolas" w:cs="Consolas"/>
+        </w:rPr>
+        <w:t>use</w:t>
+      </w:r>
+      <w:proofErr w:type="spellEnd"/>
+      <w:r>
+        <w:rPr>
+          <w:rFonts w:ascii="Consolas" w:eastAsia="Consolas" w:hAnsi="Consolas" w:cs="Consolas"/>
+        </w:rPr>
+        <w:t xml:space="preserve"> the website.</w:t>
       </w:r>
     </w:p>
     <w:p>
@@ -2608,7 +2855,7 @@
                     <pic:cNvPicPr preferRelativeResize="0"/>
                   </pic:nvPicPr>
                   <pic:blipFill>
-                    <a:blip r:embed="rId20"/>
+                    <a:blip r:embed="rId22"/>
                     <a:srcRect/>
                     <a:stretch>
                       <a:fillRect/>
@@ -2659,8 +2906,8 @@
         <w:pStyle w:val="Heading3"/>
         <w:contextualSpacing w:val="0"/>
       </w:pPr>
-      <w:bookmarkStart w:id="40" w:name="h.ykk7clrg3mop" w:colFirst="0" w:colLast="0"/>
-      <w:bookmarkEnd w:id="40"/>
+      <w:bookmarkStart w:id="39" w:name="h.ykk7clrg3mop" w:colFirst="0" w:colLast="0"/>
+      <w:bookmarkEnd w:id="39"/>
       <w:r>
         <w:rPr>
           <w:rFonts w:ascii="Consolas" w:eastAsia="Consolas" w:hAnsi="Consolas" w:cs="Consolas"/>
@@ -2677,7 +2924,21 @@
           <w:rFonts w:ascii="Consolas" w:eastAsia="Consolas" w:hAnsi="Consolas" w:cs="Consolas"/>
         </w:rPr>
         <w:tab/>
-        <w:t>How an administrator of XENO could use use the website.</w:t>
+        <w:t xml:space="preserve">How an administrator of XENO could use </w:t>
+      </w:r>
+      <w:proofErr w:type="spellStart"/>
+      <w:r>
+        <w:rPr>
+          <w:rFonts w:ascii="Consolas" w:eastAsia="Consolas" w:hAnsi="Consolas" w:cs="Consolas"/>
+        </w:rPr>
+        <w:t>use</w:t>
+      </w:r>
+      <w:proofErr w:type="spellEnd"/>
+      <w:r>
+        <w:rPr>
+          <w:rFonts w:ascii="Consolas" w:eastAsia="Consolas" w:hAnsi="Consolas" w:cs="Consolas"/>
+        </w:rPr>
+        <w:t xml:space="preserve"> the website.</w:t>
       </w:r>
     </w:p>
     <w:p>
@@ -2708,7 +2969,7 @@
                     <pic:cNvPicPr preferRelativeResize="0"/>
                   </pic:nvPicPr>
                   <pic:blipFill>
-                    <a:blip r:embed="rId21"/>
+                    <a:blip r:embed="rId23"/>
                     <a:srcRect/>
                     <a:stretch>
                       <a:fillRect/>
@@ -2736,8 +2997,8 @@
         <w:pStyle w:val="Heading2"/>
         <w:contextualSpacing w:val="0"/>
       </w:pPr>
-      <w:bookmarkStart w:id="41" w:name="h.u7ptxdpvclwk" w:colFirst="0" w:colLast="0"/>
-      <w:bookmarkEnd w:id="41"/>
+      <w:bookmarkStart w:id="40" w:name="h.u7ptxdpvclwk" w:colFirst="0" w:colLast="0"/>
+      <w:bookmarkEnd w:id="40"/>
       <w:r>
         <w:rPr>
           <w:rFonts w:ascii="Consolas" w:eastAsia="Consolas" w:hAnsi="Consolas" w:cs="Consolas"/>
@@ -2754,37 +3015,14 @@
           <w:rFonts w:ascii="Consolas" w:eastAsia="Consolas" w:hAnsi="Consolas" w:cs="Consolas"/>
         </w:rPr>
         <w:tab/>
-      </w:r>
-      <w:r>
-        <w:rPr>
-          <w:rFonts w:ascii="Consolas" w:eastAsia="Consolas" w:hAnsi="Consolas" w:cs="Consolas"/>
-        </w:rPr>
-        <w:t>The following walkthrough applies to the above diagrams in section 3.1. Before a user is logged in, they can navigate between the Home Page, the About Us page, and the Signup page via the labeled buttons at the bottom of each screen. Once logged in, the us</w:t>
-      </w:r>
-      <w:r>
-        <w:rPr>
-          <w:rFonts w:ascii="Consolas" w:eastAsia="Consolas" w:hAnsi="Consolas" w:cs="Consolas"/>
-        </w:rPr>
-        <w:t>er is taken to the Dashboard. Then, navigation through XENO is achieved through the navigation bar at the top of every screen, until they log out. The Dashboard, Profile, Search Results, Manage Accounts, Maintenance Log, and Home Page screens are all acces</w:t>
-      </w:r>
-      <w:r>
-        <w:rPr>
-          <w:rFonts w:ascii="Consolas" w:eastAsia="Consolas" w:hAnsi="Consolas" w:cs="Consolas"/>
-        </w:rPr>
-        <w:t xml:space="preserve">sible via the navigation bar at the top. The Select Car screen can be accessed when either: there are featured cars or newly added cars to the Dashboard, a </w:t>
+        <w:t xml:space="preserve">The following walkthrough applies to the above diagrams in section 3.1. Before a user is logged in, they can navigate between the Home Page, the About Us page, and the Signup page via the labeled buttons at the bottom of each screen. Once logged in, the user is taken to the Dashboard. Then, navigation through XENO is achieved through the navigation bar at the top of every screen, until they log out. The Dashboard, Profile, Search Results, Manage Accounts, Maintenance Log, and Home Page screens are all accessible via the navigation bar at the top. The Select Car screen can be accessed when either: there are featured cars or newly added cars to the Dashboard, a </w:t>
       </w:r>
       <w:r>
         <w:rPr>
           <w:rFonts w:ascii="Consolas" w:eastAsia="Consolas" w:hAnsi="Consolas" w:cs="Consolas"/>
         </w:rPr>
         <w:lastRenderedPageBreak/>
-        <w:t>search for a car has been made, there are car reviews on a profile that the user is viewing, or ther</w:t>
-      </w:r>
-      <w:r>
-        <w:rPr>
-          <w:rFonts w:ascii="Consolas" w:eastAsia="Consolas" w:hAnsi="Consolas" w:cs="Consolas"/>
-        </w:rPr>
-        <w:t>e are cars in the maintenance log.</w:t>
+        <w:t>search for a car has been made, there are car reviews on a profile that the user is viewing, or there are cars in the maintenance log.</w:t>
       </w:r>
     </w:p>
     <w:p>
@@ -2831,8 +3069,8 @@
         <w:pStyle w:val="Heading1"/>
         <w:contextualSpacing w:val="0"/>
       </w:pPr>
-      <w:bookmarkStart w:id="42" w:name="h.9gjare2aelqj" w:colFirst="0" w:colLast="0"/>
-      <w:bookmarkEnd w:id="42"/>
+      <w:bookmarkStart w:id="41" w:name="h.9gjare2aelqj" w:colFirst="0" w:colLast="0"/>
+      <w:bookmarkEnd w:id="41"/>
       <w:r>
         <w:rPr>
           <w:rFonts w:ascii="Consolas" w:eastAsia="Consolas" w:hAnsi="Consolas" w:cs="Consolas"/>
@@ -2850,13 +3088,7 @@
           <w:rFonts w:ascii="Consolas" w:eastAsia="Consolas" w:hAnsi="Consolas" w:cs="Consolas"/>
         </w:rPr>
         <w:tab/>
-        <w:t>When a user accesses XENO, they may enter data to log in, signup, search for a car</w:t>
-      </w:r>
-      <w:r>
-        <w:rPr>
-          <w:rFonts w:ascii="Consolas" w:eastAsia="Consolas" w:hAnsi="Consolas" w:cs="Consolas"/>
-        </w:rPr>
-        <w:t>, enter information about a car, or enable/disable/flag cars/accounts. These actions require different data types and formats to work properly. The following tables explain what data formats each type of user can enter and the limits of the data.</w:t>
+        <w:t>When a user accesses XENO, they may enter data to log in, signup, search for a car, enter information about a car, or enable/disable/flag cars/accounts. These actions require different data types and formats to work properly. The following tables explain what data formats each type of user can enter and the limits of the data.</w:t>
       </w:r>
     </w:p>
     <w:p>
@@ -2916,15 +3148,7 @@
                 <w:b/>
                 <w:u w:val="single"/>
               </w:rPr>
-              <w:t>Entry Lo</w:t>
-            </w:r>
-            <w:r>
-              <w:rPr>
-                <w:rFonts w:ascii="Consolas" w:eastAsia="Consolas" w:hAnsi="Consolas" w:cs="Consolas"/>
-                <w:b/>
-                <w:u w:val="single"/>
-              </w:rPr>
-              <w:t>cation</w:t>
+              <w:t>Entry Location</w:t>
             </w:r>
           </w:p>
         </w:tc>
@@ -4815,8 +5039,8 @@
         <w:pStyle w:val="Heading1"/>
         <w:contextualSpacing w:val="0"/>
       </w:pPr>
-      <w:bookmarkStart w:id="43" w:name="h.2240p3ppc1uq" w:colFirst="0" w:colLast="0"/>
-      <w:bookmarkEnd w:id="43"/>
+      <w:bookmarkStart w:id="42" w:name="h.2240p3ppc1uq" w:colFirst="0" w:colLast="0"/>
+      <w:bookmarkEnd w:id="42"/>
       <w:r>
         <w:rPr>
           <w:rFonts w:ascii="Consolas" w:eastAsia="Consolas" w:hAnsi="Consolas" w:cs="Consolas"/>
@@ -4840,13 +5064,7 @@
         <w:rPr>
           <w:rFonts w:ascii="Consolas" w:eastAsia="Consolas" w:hAnsi="Consolas" w:cs="Consolas"/>
         </w:rPr>
-        <w:t>The contractor, XENO, has met with customer Shawn Squire on February 13, 2015 to discuss what web application XENO will be creating. During the meeting, both parties agreed on what must be done and have informed one another about the procedure that must ta</w:t>
-      </w:r>
-      <w:r>
-        <w:rPr>
-          <w:rFonts w:ascii="Consolas" w:eastAsia="Consolas" w:hAnsi="Consolas" w:cs="Consolas"/>
-        </w:rPr>
-        <w:t xml:space="preserve">ke place in the event there is a change to the document. In the event where there must be changes made to the document, XENO will email Shawn Squire with a draft of the modified document immediately, asking for approval. </w:t>
+        <w:t xml:space="preserve">The contractor, XENO, has met with customer Shawn Squire on February 13, 2015 to discuss what web application XENO will be creating. During the meeting, both parties agreed on what must be done and have informed one another about the procedure that must take place in the event there is a change to the document. In the event where there must be changes made to the document, XENO will email Shawn Squire with a draft of the modified document immediately, asking for approval. </w:t>
       </w:r>
     </w:p>
     <w:p>
@@ -4877,15 +5095,9 @@
         <w:rPr>
           <w:rFonts w:ascii="Consolas" w:eastAsia="Consolas" w:hAnsi="Consolas" w:cs="Consolas"/>
         </w:rPr>
-        <w:t>Email: ssq</w:t>
-      </w:r>
-      <w:r>
-        <w:rPr>
-          <w:rFonts w:ascii="Consolas" w:eastAsia="Consolas" w:hAnsi="Consolas" w:cs="Consolas"/>
-        </w:rPr>
-        <w:t>uire1@umbc.edu</w:t>
-      </w:r>
-      <w:hyperlink r:id="rId22"/>
+        <w:t>Email: ssquire1@umbc.edu</w:t>
+      </w:r>
+      <w:hyperlink r:id="rId24"/>
     </w:p>
     <w:p>
       <w:pPr>
@@ -4920,13 +5132,21 @@
         <w:rPr>
           <w:rFonts w:ascii="Consolas" w:eastAsia="Consolas" w:hAnsi="Consolas" w:cs="Consolas"/>
         </w:rPr>
-        <w:t>Comments:____________________________________</w:t>
-      </w:r>
-      <w:r>
-        <w:rPr>
-          <w:rFonts w:ascii="Consolas" w:eastAsia="Consolas" w:hAnsi="Consolas" w:cs="Consolas"/>
-        </w:rPr>
-        <w:t>_________________________________________________________________________________________________________</w:t>
+        <w:t>Comments</w:t>
+      </w:r>
+      <w:proofErr w:type="gramStart"/>
+      <w:r>
+        <w:rPr>
+          <w:rFonts w:ascii="Consolas" w:eastAsia="Consolas" w:hAnsi="Consolas" w:cs="Consolas"/>
+        </w:rPr>
+        <w:t>:_</w:t>
+      </w:r>
+      <w:proofErr w:type="gramEnd"/>
+      <w:r>
+        <w:rPr>
+          <w:rFonts w:ascii="Consolas" w:eastAsia="Consolas" w:hAnsi="Consolas" w:cs="Consolas"/>
+        </w:rPr>
+        <w:t>____________________________________________________________________________________________________________________________________________</w:t>
       </w:r>
     </w:p>
     <w:p>
@@ -4957,7 +5177,21 @@
         <w:rPr>
           <w:rFonts w:ascii="Consolas" w:eastAsia="Consolas" w:hAnsi="Consolas" w:cs="Consolas"/>
         </w:rPr>
-        <w:t>Name: Vesh Bhatt</w:t>
+        <w:t xml:space="preserve">Name: </w:t>
+      </w:r>
+      <w:proofErr w:type="spellStart"/>
+      <w:r>
+        <w:rPr>
+          <w:rFonts w:ascii="Consolas" w:eastAsia="Consolas" w:hAnsi="Consolas" w:cs="Consolas"/>
+        </w:rPr>
+        <w:t>Vesh</w:t>
+      </w:r>
+      <w:proofErr w:type="spellEnd"/>
+      <w:r>
+        <w:rPr>
+          <w:rFonts w:ascii="Consolas" w:eastAsia="Consolas" w:hAnsi="Consolas" w:cs="Consolas"/>
+        </w:rPr>
+        <w:t xml:space="preserve"> Bhatt</w:t>
       </w:r>
     </w:p>
     <w:p>
@@ -4993,7 +5227,21 @@
         <w:rPr>
           <w:rFonts w:ascii="Consolas" w:eastAsia="Consolas" w:hAnsi="Consolas" w:cs="Consolas"/>
         </w:rPr>
-        <w:t>Comments:_____________________________________________________________________________________________________________________________________________</w:t>
+        <w:t>Comments</w:t>
+      </w:r>
+      <w:proofErr w:type="gramStart"/>
+      <w:r>
+        <w:rPr>
+          <w:rFonts w:ascii="Consolas" w:eastAsia="Consolas" w:hAnsi="Consolas" w:cs="Consolas"/>
+        </w:rPr>
+        <w:t>:_</w:t>
+      </w:r>
+      <w:proofErr w:type="gramEnd"/>
+      <w:r>
+        <w:rPr>
+          <w:rFonts w:ascii="Consolas" w:eastAsia="Consolas" w:hAnsi="Consolas" w:cs="Consolas"/>
+        </w:rPr>
+        <w:t>____________________________________________________________________________________________________________________________________________</w:t>
       </w:r>
     </w:p>
     <w:p>
@@ -5023,13 +5271,7 @@
         <w:rPr>
           <w:rFonts w:ascii="Consolas" w:eastAsia="Consolas" w:hAnsi="Consolas" w:cs="Consolas"/>
         </w:rPr>
-        <w:t>Signat</w:t>
-      </w:r>
-      <w:r>
-        <w:rPr>
-          <w:rFonts w:ascii="Consolas" w:eastAsia="Consolas" w:hAnsi="Consolas" w:cs="Consolas"/>
-        </w:rPr>
-        <w:t>ure: ________________________________________________________________</w:t>
+        <w:t>Signature: ________________________________________________________________</w:t>
       </w:r>
     </w:p>
     <w:p>
@@ -5053,13 +5295,21 @@
         <w:rPr>
           <w:rFonts w:ascii="Consolas" w:eastAsia="Consolas" w:hAnsi="Consolas" w:cs="Consolas"/>
         </w:rPr>
-        <w:t>Comments:_____________________________________________________________________________________________________</w:t>
-      </w:r>
-      <w:r>
-        <w:rPr>
-          <w:rFonts w:ascii="Consolas" w:eastAsia="Consolas" w:hAnsi="Consolas" w:cs="Consolas"/>
-        </w:rPr>
-        <w:t>________________________________________</w:t>
+        <w:t>Comments</w:t>
+      </w:r>
+      <w:proofErr w:type="gramStart"/>
+      <w:r>
+        <w:rPr>
+          <w:rFonts w:ascii="Consolas" w:eastAsia="Consolas" w:hAnsi="Consolas" w:cs="Consolas"/>
+        </w:rPr>
+        <w:t>:_</w:t>
+      </w:r>
+      <w:proofErr w:type="gramEnd"/>
+      <w:r>
+        <w:rPr>
+          <w:rFonts w:ascii="Consolas" w:eastAsia="Consolas" w:hAnsi="Consolas" w:cs="Consolas"/>
+        </w:rPr>
+        <w:t>____________________________________________________________________________________________________________________________________________</w:t>
       </w:r>
     </w:p>
     <w:p>
@@ -5077,8 +5327,16 @@
         <w:rPr>
           <w:rFonts w:ascii="Consolas" w:eastAsia="Consolas" w:hAnsi="Consolas" w:cs="Consolas"/>
         </w:rPr>
-        <w:t>Name: Edward LaFemina</w:t>
-      </w:r>
+        <w:t xml:space="preserve">Name: Edward </w:t>
+      </w:r>
+      <w:proofErr w:type="spellStart"/>
+      <w:r>
+        <w:rPr>
+          <w:rFonts w:ascii="Consolas" w:eastAsia="Consolas" w:hAnsi="Consolas" w:cs="Consolas"/>
+        </w:rPr>
+        <w:t>LaFemina</w:t>
+      </w:r>
+      <w:proofErr w:type="spellEnd"/>
     </w:p>
     <w:p>
       <w:pPr>
@@ -5113,13 +5371,21 @@
         <w:rPr>
           <w:rFonts w:ascii="Consolas" w:eastAsia="Consolas" w:hAnsi="Consolas" w:cs="Consolas"/>
         </w:rPr>
-        <w:t>Comments:_______________________________</w:t>
-      </w:r>
-      <w:r>
-        <w:rPr>
-          <w:rFonts w:ascii="Consolas" w:eastAsia="Consolas" w:hAnsi="Consolas" w:cs="Consolas"/>
-        </w:rPr>
-        <w:t>______________________________________________________________________________________________________________</w:t>
+        <w:t>Comments</w:t>
+      </w:r>
+      <w:proofErr w:type="gramStart"/>
+      <w:r>
+        <w:rPr>
+          <w:rFonts w:ascii="Consolas" w:eastAsia="Consolas" w:hAnsi="Consolas" w:cs="Consolas"/>
+        </w:rPr>
+        <w:t>:_</w:t>
+      </w:r>
+      <w:proofErr w:type="gramEnd"/>
+      <w:r>
+        <w:rPr>
+          <w:rFonts w:ascii="Consolas" w:eastAsia="Consolas" w:hAnsi="Consolas" w:cs="Consolas"/>
+        </w:rPr>
+        <w:t>____________________________________________________________________________________________________________________________________________</w:t>
       </w:r>
     </w:p>
     <w:p>
@@ -5161,13 +5427,7 @@
         <w:rPr>
           <w:rFonts w:ascii="Consolas" w:eastAsia="Consolas" w:hAnsi="Consolas" w:cs="Consolas"/>
         </w:rPr>
-        <w:t>Date: ____________________________________________</w:t>
-      </w:r>
-      <w:r>
-        <w:rPr>
-          <w:rFonts w:ascii="Consolas" w:eastAsia="Consolas" w:hAnsi="Consolas" w:cs="Consolas"/>
-        </w:rPr>
-        <w:t>_________________________</w:t>
+        <w:t>Date: _____________________________________________________________________</w:t>
       </w:r>
     </w:p>
     <w:p>
@@ -5179,7 +5439,21 @@
         <w:rPr>
           <w:rFonts w:ascii="Consolas" w:eastAsia="Consolas" w:hAnsi="Consolas" w:cs="Consolas"/>
         </w:rPr>
-        <w:t>Comments:_____________________________________________________________________________________________________________________________________________</w:t>
+        <w:t>Comments</w:t>
+      </w:r>
+      <w:proofErr w:type="gramStart"/>
+      <w:r>
+        <w:rPr>
+          <w:rFonts w:ascii="Consolas" w:eastAsia="Consolas" w:hAnsi="Consolas" w:cs="Consolas"/>
+        </w:rPr>
+        <w:t>:_</w:t>
+      </w:r>
+      <w:proofErr w:type="gramEnd"/>
+      <w:r>
+        <w:rPr>
+          <w:rFonts w:ascii="Consolas" w:eastAsia="Consolas" w:hAnsi="Consolas" w:cs="Consolas"/>
+        </w:rPr>
+        <w:t>____________________________________________________________________________________________________________________________________________</w:t>
       </w:r>
     </w:p>
     <w:p>
@@ -5209,13 +5483,7 @@
         <w:rPr>
           <w:rFonts w:ascii="Consolas" w:eastAsia="Consolas" w:hAnsi="Consolas" w:cs="Consolas"/>
         </w:rPr>
-        <w:t>Signature: __________________________________________________</w:t>
-      </w:r>
-      <w:r>
-        <w:rPr>
-          <w:rFonts w:ascii="Consolas" w:eastAsia="Consolas" w:hAnsi="Consolas" w:cs="Consolas"/>
-        </w:rPr>
-        <w:t>______________</w:t>
+        <w:t>Signature: ________________________________________________________________</w:t>
       </w:r>
     </w:p>
     <w:p>
@@ -5239,7 +5507,21 @@
         <w:rPr>
           <w:rFonts w:ascii="Consolas" w:eastAsia="Consolas" w:hAnsi="Consolas" w:cs="Consolas"/>
         </w:rPr>
-        <w:t>Comments:_____________________________________________________________________________________________________________________________________________</w:t>
+        <w:t>Comments</w:t>
+      </w:r>
+      <w:proofErr w:type="gramStart"/>
+      <w:r>
+        <w:rPr>
+          <w:rFonts w:ascii="Consolas" w:eastAsia="Consolas" w:hAnsi="Consolas" w:cs="Consolas"/>
+        </w:rPr>
+        <w:t>:_</w:t>
+      </w:r>
+      <w:proofErr w:type="gramEnd"/>
+      <w:r>
+        <w:rPr>
+          <w:rFonts w:ascii="Consolas" w:eastAsia="Consolas" w:hAnsi="Consolas" w:cs="Consolas"/>
+        </w:rPr>
+        <w:t>____________________________________________________________________________________________________________________________________________</w:t>
       </w:r>
     </w:p>
     <w:p>
@@ -5248,8 +5530,8 @@
         <w:spacing w:line="240" w:lineRule="auto"/>
         <w:contextualSpacing w:val="0"/>
       </w:pPr>
-      <w:bookmarkStart w:id="44" w:name="h.k3pdi8slxowh" w:colFirst="0" w:colLast="0"/>
-      <w:bookmarkEnd w:id="44"/>
+      <w:bookmarkStart w:id="43" w:name="h.k3pdi8slxowh" w:colFirst="0" w:colLast="0"/>
+      <w:bookmarkEnd w:id="43"/>
       <w:r>
         <w:rPr>
           <w:rFonts w:ascii="Consolas" w:eastAsia="Consolas" w:hAnsi="Consolas" w:cs="Consolas"/>
@@ -5257,439 +5539,518 @@
           <w:sz w:val="22"/>
         </w:rPr>
         <w:lastRenderedPageBreak/>
-        <w:t>Appendix B – T</w:t>
-      </w:r>
+        <w:t>Appendix B – Team Review Sign-off</w:t>
+      </w:r>
+    </w:p>
+    <w:p>
+      <w:pPr>
+        <w:pStyle w:val="normal0"/>
+        <w:spacing w:line="240" w:lineRule="auto"/>
+      </w:pPr>
+    </w:p>
+    <w:p>
+      <w:pPr>
+        <w:pStyle w:val="normal0"/>
+      </w:pPr>
+      <w:r>
+        <w:rPr>
+          <w:rFonts w:ascii="Consolas" w:eastAsia="Consolas" w:hAnsi="Consolas" w:cs="Consolas"/>
+        </w:rPr>
+        <w:t xml:space="preserve">As of 3/2/2015, all group members of XENO have reviewed the System Requirements Specifications (SRS) document and all have agreed the content and format of this document is correct. This document has been tailored to meet the client’s necessities for an online web </w:t>
+      </w:r>
+      <w:proofErr w:type="gramStart"/>
+      <w:r>
+        <w:rPr>
+          <w:rFonts w:ascii="Consolas" w:eastAsia="Consolas" w:hAnsi="Consolas" w:cs="Consolas"/>
+        </w:rPr>
+        <w:t>application which</w:t>
+      </w:r>
+      <w:proofErr w:type="gramEnd"/>
+      <w:r>
+        <w:rPr>
+          <w:rFonts w:ascii="Consolas" w:eastAsia="Consolas" w:hAnsi="Consolas" w:cs="Consolas"/>
+        </w:rPr>
+        <w:t xml:space="preserve"> will offer an online exotic car rental service to VIP customers.</w:t>
+      </w:r>
+    </w:p>
+    <w:p>
+      <w:pPr>
+        <w:pStyle w:val="normal0"/>
+      </w:pPr>
+      <w:r>
+        <w:rPr>
+          <w:rFonts w:ascii="Consolas" w:eastAsia="Consolas" w:hAnsi="Consolas" w:cs="Consolas"/>
+        </w:rPr>
+        <w:t xml:space="preserve"> </w:t>
+      </w:r>
+    </w:p>
+    <w:p>
+      <w:pPr>
+        <w:pStyle w:val="normal0"/>
+      </w:pPr>
+      <w:r>
+        <w:rPr>
+          <w:rFonts w:ascii="Consolas" w:eastAsia="Consolas" w:hAnsi="Consolas" w:cs="Consolas"/>
+          <w:b/>
+        </w:rPr>
+        <w:t>Team: XENO</w:t>
+      </w:r>
+    </w:p>
+    <w:p>
+      <w:pPr>
+        <w:pStyle w:val="normal0"/>
+      </w:pPr>
+    </w:p>
+    <w:p>
+      <w:pPr>
+        <w:pStyle w:val="normal0"/>
+      </w:pPr>
+      <w:r>
+        <w:rPr>
+          <w:rFonts w:ascii="Consolas" w:eastAsia="Consolas" w:hAnsi="Consolas" w:cs="Consolas"/>
+        </w:rPr>
+        <w:t xml:space="preserve">Name: </w:t>
+      </w:r>
+      <w:proofErr w:type="spellStart"/>
+      <w:r>
+        <w:rPr>
+          <w:rFonts w:ascii="Consolas" w:eastAsia="Consolas" w:hAnsi="Consolas" w:cs="Consolas"/>
+        </w:rPr>
+        <w:t>Vesh</w:t>
+      </w:r>
+      <w:proofErr w:type="spellEnd"/>
+      <w:r>
+        <w:rPr>
+          <w:rFonts w:ascii="Consolas" w:eastAsia="Consolas" w:hAnsi="Consolas" w:cs="Consolas"/>
+        </w:rPr>
+        <w:t xml:space="preserve"> Bhatt</w:t>
+      </w:r>
+    </w:p>
+    <w:p>
+      <w:pPr>
+        <w:pStyle w:val="normal0"/>
+      </w:pPr>
+      <w:r>
+        <w:rPr>
+          <w:rFonts w:ascii="Consolas" w:eastAsia="Consolas" w:hAnsi="Consolas" w:cs="Consolas"/>
+        </w:rPr>
+        <w:t>Signature: ________________________________________________________________</w:t>
+      </w:r>
+    </w:p>
+    <w:p>
+      <w:pPr>
+        <w:pStyle w:val="normal0"/>
+      </w:pPr>
+      <w:r>
+        <w:rPr>
+          <w:rFonts w:ascii="Consolas" w:eastAsia="Consolas" w:hAnsi="Consolas" w:cs="Consolas"/>
+        </w:rPr>
+        <w:t>Date: _____________________________________________________________________</w:t>
+      </w:r>
+    </w:p>
+    <w:p>
+      <w:pPr>
+        <w:pStyle w:val="normal0"/>
+      </w:pPr>
+      <w:r>
+        <w:rPr>
+          <w:rFonts w:ascii="Consolas" w:eastAsia="Consolas" w:hAnsi="Consolas" w:cs="Consolas"/>
+        </w:rPr>
+        <w:t>Comments</w:t>
+      </w:r>
+      <w:proofErr w:type="gramStart"/>
+      <w:r>
+        <w:rPr>
+          <w:rFonts w:ascii="Consolas" w:eastAsia="Consolas" w:hAnsi="Consolas" w:cs="Consolas"/>
+        </w:rPr>
+        <w:t>:_</w:t>
+      </w:r>
+      <w:proofErr w:type="gramEnd"/>
+      <w:r>
+        <w:rPr>
+          <w:rFonts w:ascii="Consolas" w:eastAsia="Consolas" w:hAnsi="Consolas" w:cs="Consolas"/>
+        </w:rPr>
+        <w:t>____________________________________________________________________________________________________________________________________________</w:t>
+      </w:r>
+    </w:p>
+    <w:p>
+      <w:pPr>
+        <w:pStyle w:val="normal0"/>
+      </w:pPr>
+      <w:r>
+        <w:rPr>
+          <w:rFonts w:ascii="Consolas" w:eastAsia="Consolas" w:hAnsi="Consolas" w:cs="Consolas"/>
+        </w:rPr>
+        <w:t xml:space="preserve"> </w:t>
+      </w:r>
+    </w:p>
+    <w:p>
+      <w:pPr>
+        <w:pStyle w:val="normal0"/>
+      </w:pPr>
+      <w:r>
+        <w:rPr>
+          <w:rFonts w:ascii="Consolas" w:eastAsia="Consolas" w:hAnsi="Consolas" w:cs="Consolas"/>
+        </w:rPr>
+        <w:t>Name: Michael Bishoff</w:t>
+      </w:r>
+    </w:p>
+    <w:p>
+      <w:pPr>
+        <w:pStyle w:val="normal0"/>
+      </w:pPr>
+      <w:r>
+        <w:rPr>
+          <w:rFonts w:ascii="Consolas" w:eastAsia="Consolas" w:hAnsi="Consolas" w:cs="Consolas"/>
+        </w:rPr>
+        <w:t>Signature: ________________________________________________________________</w:t>
+      </w:r>
+    </w:p>
+    <w:p>
+      <w:pPr>
+        <w:pStyle w:val="normal0"/>
+      </w:pPr>
+      <w:r>
+        <w:rPr>
+          <w:rFonts w:ascii="Consolas" w:eastAsia="Consolas" w:hAnsi="Consolas" w:cs="Consolas"/>
+        </w:rPr>
+        <w:t>Date: _____________________________________________________________________</w:t>
+      </w:r>
+    </w:p>
+    <w:p>
+      <w:pPr>
+        <w:pStyle w:val="normal0"/>
+      </w:pPr>
+      <w:r>
+        <w:rPr>
+          <w:rFonts w:ascii="Consolas" w:eastAsia="Consolas" w:hAnsi="Consolas" w:cs="Consolas"/>
+        </w:rPr>
+        <w:t>Comments</w:t>
+      </w:r>
+      <w:proofErr w:type="gramStart"/>
+      <w:r>
+        <w:rPr>
+          <w:rFonts w:ascii="Consolas" w:eastAsia="Consolas" w:hAnsi="Consolas" w:cs="Consolas"/>
+        </w:rPr>
+        <w:t>:_</w:t>
+      </w:r>
+      <w:proofErr w:type="gramEnd"/>
+      <w:r>
+        <w:rPr>
+          <w:rFonts w:ascii="Consolas" w:eastAsia="Consolas" w:hAnsi="Consolas" w:cs="Consolas"/>
+        </w:rPr>
+        <w:t>____________________________________________________________________________________________________________________________________________</w:t>
+      </w:r>
+    </w:p>
+    <w:p>
+      <w:pPr>
+        <w:pStyle w:val="normal0"/>
+      </w:pPr>
+      <w:r>
+        <w:rPr>
+          <w:rFonts w:ascii="Consolas" w:eastAsia="Consolas" w:hAnsi="Consolas" w:cs="Consolas"/>
+        </w:rPr>
+        <w:t xml:space="preserve"> </w:t>
+      </w:r>
+    </w:p>
+    <w:p>
+      <w:pPr>
+        <w:pStyle w:val="normal0"/>
+      </w:pPr>
+      <w:r>
+        <w:rPr>
+          <w:rFonts w:ascii="Consolas" w:eastAsia="Consolas" w:hAnsi="Consolas" w:cs="Consolas"/>
+        </w:rPr>
+        <w:t xml:space="preserve">Name: Edward </w:t>
+      </w:r>
+      <w:proofErr w:type="spellStart"/>
+      <w:r>
+        <w:rPr>
+          <w:rFonts w:ascii="Consolas" w:eastAsia="Consolas" w:hAnsi="Consolas" w:cs="Consolas"/>
+        </w:rPr>
+        <w:t>LaFemina</w:t>
+      </w:r>
+      <w:proofErr w:type="spellEnd"/>
+    </w:p>
+    <w:p>
+      <w:pPr>
+        <w:pStyle w:val="normal0"/>
+      </w:pPr>
+      <w:r>
+        <w:rPr>
+          <w:rFonts w:ascii="Consolas" w:eastAsia="Consolas" w:hAnsi="Consolas" w:cs="Consolas"/>
+        </w:rPr>
+        <w:t>Signature: ________________________________________________________________</w:t>
+      </w:r>
+    </w:p>
+    <w:p>
+      <w:pPr>
+        <w:pStyle w:val="normal0"/>
+      </w:pPr>
+      <w:r>
+        <w:rPr>
+          <w:rFonts w:ascii="Consolas" w:eastAsia="Consolas" w:hAnsi="Consolas" w:cs="Consolas"/>
+        </w:rPr>
+        <w:t>Date: _____________________________________________________________________</w:t>
+      </w:r>
+    </w:p>
+    <w:p>
+      <w:pPr>
+        <w:pStyle w:val="normal0"/>
+      </w:pPr>
+      <w:r>
+        <w:rPr>
+          <w:rFonts w:ascii="Consolas" w:eastAsia="Consolas" w:hAnsi="Consolas" w:cs="Consolas"/>
+        </w:rPr>
+        <w:t>Comments</w:t>
+      </w:r>
+      <w:proofErr w:type="gramStart"/>
+      <w:r>
+        <w:rPr>
+          <w:rFonts w:ascii="Consolas" w:eastAsia="Consolas" w:hAnsi="Consolas" w:cs="Consolas"/>
+        </w:rPr>
+        <w:t>:_</w:t>
+      </w:r>
+      <w:proofErr w:type="gramEnd"/>
+      <w:r>
+        <w:rPr>
+          <w:rFonts w:ascii="Consolas" w:eastAsia="Consolas" w:hAnsi="Consolas" w:cs="Consolas"/>
+        </w:rPr>
+        <w:t>____________________________________________________________________________________________________________________________________________</w:t>
+      </w:r>
+    </w:p>
+    <w:p>
+      <w:pPr>
+        <w:pStyle w:val="normal0"/>
+      </w:pPr>
+      <w:r>
+        <w:rPr>
+          <w:rFonts w:ascii="Consolas" w:eastAsia="Consolas" w:hAnsi="Consolas" w:cs="Consolas"/>
+        </w:rPr>
+        <w:t xml:space="preserve"> </w:t>
+      </w:r>
+    </w:p>
+    <w:p>
+      <w:pPr>
+        <w:pStyle w:val="normal0"/>
+      </w:pPr>
+      <w:r>
+        <w:rPr>
+          <w:rFonts w:ascii="Consolas" w:eastAsia="Consolas" w:hAnsi="Consolas" w:cs="Consolas"/>
+        </w:rPr>
+        <w:t>Name: Michael Lee</w:t>
+      </w:r>
+    </w:p>
+    <w:p>
+      <w:pPr>
+        <w:pStyle w:val="normal0"/>
+      </w:pPr>
+      <w:r>
+        <w:rPr>
+          <w:rFonts w:ascii="Consolas" w:eastAsia="Consolas" w:hAnsi="Consolas" w:cs="Consolas"/>
+        </w:rPr>
+        <w:t>Signature: ________________________________________________________________</w:t>
+      </w:r>
+    </w:p>
+    <w:p>
+      <w:pPr>
+        <w:pStyle w:val="normal0"/>
+      </w:pPr>
+      <w:r>
+        <w:rPr>
+          <w:rFonts w:ascii="Consolas" w:eastAsia="Consolas" w:hAnsi="Consolas" w:cs="Consolas"/>
+        </w:rPr>
+        <w:t>Date: _____________________________________________________________________</w:t>
+      </w:r>
+    </w:p>
+    <w:p>
+      <w:pPr>
+        <w:pStyle w:val="normal0"/>
+      </w:pPr>
+      <w:r>
+        <w:rPr>
+          <w:rFonts w:ascii="Consolas" w:eastAsia="Consolas" w:hAnsi="Consolas" w:cs="Consolas"/>
+        </w:rPr>
+        <w:t>Comments</w:t>
+      </w:r>
+      <w:proofErr w:type="gramStart"/>
+      <w:r>
+        <w:rPr>
+          <w:rFonts w:ascii="Consolas" w:eastAsia="Consolas" w:hAnsi="Consolas" w:cs="Consolas"/>
+        </w:rPr>
+        <w:t>:_</w:t>
+      </w:r>
+      <w:proofErr w:type="gramEnd"/>
+      <w:r>
+        <w:rPr>
+          <w:rFonts w:ascii="Consolas" w:eastAsia="Consolas" w:hAnsi="Consolas" w:cs="Consolas"/>
+        </w:rPr>
+        <w:t>____________________________________________________________________________________________________________________________________________</w:t>
+      </w:r>
+    </w:p>
+    <w:p>
+      <w:pPr>
+        <w:pStyle w:val="normal0"/>
+      </w:pPr>
+      <w:r>
+        <w:rPr>
+          <w:rFonts w:ascii="Consolas" w:eastAsia="Consolas" w:hAnsi="Consolas" w:cs="Consolas"/>
+        </w:rPr>
+        <w:t xml:space="preserve"> </w:t>
+      </w:r>
+    </w:p>
+    <w:p>
+      <w:pPr>
+        <w:pStyle w:val="normal0"/>
+      </w:pPr>
+      <w:r>
+        <w:rPr>
+          <w:rFonts w:ascii="Consolas" w:eastAsia="Consolas" w:hAnsi="Consolas" w:cs="Consolas"/>
+        </w:rPr>
+        <w:t>Name: John Swank</w:t>
+      </w:r>
+    </w:p>
+    <w:p>
+      <w:pPr>
+        <w:pStyle w:val="normal0"/>
+      </w:pPr>
+      <w:r>
+        <w:rPr>
+          <w:rFonts w:ascii="Consolas" w:eastAsia="Consolas" w:hAnsi="Consolas" w:cs="Consolas"/>
+        </w:rPr>
+        <w:t>Signature: ________________________________________________________________</w:t>
+      </w:r>
+    </w:p>
+    <w:p>
+      <w:pPr>
+        <w:pStyle w:val="normal0"/>
+      </w:pPr>
+      <w:r>
+        <w:rPr>
+          <w:rFonts w:ascii="Consolas" w:eastAsia="Consolas" w:hAnsi="Consolas" w:cs="Consolas"/>
+        </w:rPr>
+        <w:t>Date: _____________________________________________________________________</w:t>
+      </w:r>
+    </w:p>
+    <w:p>
+      <w:pPr>
+        <w:pStyle w:val="normal0"/>
+      </w:pPr>
+      <w:r>
+        <w:rPr>
+          <w:rFonts w:ascii="Consolas" w:eastAsia="Consolas" w:hAnsi="Consolas" w:cs="Consolas"/>
+        </w:rPr>
+        <w:t>Comments</w:t>
+      </w:r>
+      <w:proofErr w:type="gramStart"/>
+      <w:r>
+        <w:rPr>
+          <w:rFonts w:ascii="Consolas" w:eastAsia="Consolas" w:hAnsi="Consolas" w:cs="Consolas"/>
+        </w:rPr>
+        <w:t>:_</w:t>
+      </w:r>
+      <w:proofErr w:type="gramEnd"/>
+      <w:r>
+        <w:rPr>
+          <w:rFonts w:ascii="Consolas" w:eastAsia="Consolas" w:hAnsi="Consolas" w:cs="Consolas"/>
+        </w:rPr>
+        <w:t>____________________________________________________________________________________________________________________________________________</w:t>
+      </w:r>
+    </w:p>
+    <w:p>
+      <w:pPr>
+        <w:pStyle w:val="normal0"/>
+      </w:pPr>
+      <w:bookmarkStart w:id="44" w:name="h.lpmch92c7yfk" w:colFirst="0" w:colLast="0"/>
+      <w:bookmarkEnd w:id="44"/>
+    </w:p>
+    <w:p>
+      <w:pPr>
+        <w:pStyle w:val="normal0"/>
+      </w:pPr>
+      <w:r>
+        <w:br w:type="page"/>
+      </w:r>
+    </w:p>
+    <w:p>
+      <w:pPr>
+        <w:pStyle w:val="normal0"/>
+      </w:pPr>
+      <w:bookmarkStart w:id="45" w:name="h.ki6xgvqhmbgk" w:colFirst="0" w:colLast="0"/>
+      <w:bookmarkEnd w:id="45"/>
+    </w:p>
+    <w:p>
+      <w:pPr>
+        <w:pStyle w:val="Heading1"/>
+        <w:contextualSpacing w:val="0"/>
+      </w:pPr>
+      <w:bookmarkStart w:id="46" w:name="h.e7hhvcievjpv" w:colFirst="0" w:colLast="0"/>
+      <w:bookmarkEnd w:id="46"/>
       <w:r>
         <w:rPr>
           <w:rFonts w:ascii="Consolas" w:eastAsia="Consolas" w:hAnsi="Consolas" w:cs="Consolas"/>
           <w:b/>
           <w:sz w:val="22"/>
         </w:rPr>
-        <w:t>eam Review Sign-off</w:t>
-      </w:r>
-    </w:p>
-    <w:p>
-      <w:pPr>
-        <w:pStyle w:val="normal0"/>
-        <w:spacing w:line="240" w:lineRule="auto"/>
-      </w:pPr>
-    </w:p>
-    <w:p>
-      <w:pPr>
-        <w:pStyle w:val="normal0"/>
-      </w:pPr>
-      <w:r>
-        <w:rPr>
-          <w:rFonts w:ascii="Consolas" w:eastAsia="Consolas" w:hAnsi="Consolas" w:cs="Consolas"/>
-        </w:rPr>
-        <w:t xml:space="preserve">As of 3/2/2015, all group members of XENO have reviewed the System Requirements Specifications (SRS) document and all have agreed the content and format of this document is correct. This document has been tailored to meet the client’s </w:t>
-      </w:r>
-      <w:r>
-        <w:rPr>
-          <w:rFonts w:ascii="Consolas" w:eastAsia="Consolas" w:hAnsi="Consolas" w:cs="Consolas"/>
-        </w:rPr>
-        <w:t>necessities for an online web application which will offer an online exotic car rental service to VIP customers.</w:t>
-      </w:r>
-    </w:p>
-    <w:p>
-      <w:pPr>
-        <w:pStyle w:val="normal0"/>
-      </w:pPr>
-      <w:r>
-        <w:rPr>
-          <w:rFonts w:ascii="Consolas" w:eastAsia="Consolas" w:hAnsi="Consolas" w:cs="Consolas"/>
-        </w:rPr>
-        <w:t xml:space="preserve"> </w:t>
-      </w:r>
-    </w:p>
-    <w:p>
-      <w:pPr>
-        <w:pStyle w:val="normal0"/>
-      </w:pPr>
-      <w:r>
-        <w:rPr>
-          <w:rFonts w:ascii="Consolas" w:eastAsia="Consolas" w:hAnsi="Consolas" w:cs="Consolas"/>
-          <w:b/>
-        </w:rPr>
-        <w:t>Team: XENO</w:t>
-      </w:r>
-    </w:p>
-    <w:p>
-      <w:pPr>
-        <w:pStyle w:val="normal0"/>
-      </w:pPr>
-    </w:p>
-    <w:p>
-      <w:pPr>
-        <w:pStyle w:val="normal0"/>
-      </w:pPr>
-      <w:r>
-        <w:rPr>
-          <w:rFonts w:ascii="Consolas" w:eastAsia="Consolas" w:hAnsi="Consolas" w:cs="Consolas"/>
-        </w:rPr>
-        <w:t>Name: Vesh Bhatt</w:t>
-      </w:r>
-    </w:p>
-    <w:p>
-      <w:pPr>
-        <w:pStyle w:val="normal0"/>
-      </w:pPr>
-      <w:r>
-        <w:rPr>
-          <w:rFonts w:ascii="Consolas" w:eastAsia="Consolas" w:hAnsi="Consolas" w:cs="Consolas"/>
-        </w:rPr>
-        <w:t>Signature: ________________________________________________________________</w:t>
-      </w:r>
-    </w:p>
-    <w:p>
-      <w:pPr>
-        <w:pStyle w:val="normal0"/>
-      </w:pPr>
-      <w:r>
-        <w:rPr>
-          <w:rFonts w:ascii="Consolas" w:eastAsia="Consolas" w:hAnsi="Consolas" w:cs="Consolas"/>
-        </w:rPr>
-        <w:t>Date: _____________________________________________________________________</w:t>
-      </w:r>
-    </w:p>
-    <w:p>
-      <w:pPr>
-        <w:pStyle w:val="normal0"/>
-      </w:pPr>
-      <w:r>
-        <w:rPr>
-          <w:rFonts w:ascii="Consolas" w:eastAsia="Consolas" w:hAnsi="Consolas" w:cs="Consolas"/>
-        </w:rPr>
-        <w:t>Comments:_____________________________________________________________________________________________________________________________________________</w:t>
-      </w:r>
-    </w:p>
-    <w:p>
-      <w:pPr>
-        <w:pStyle w:val="normal0"/>
-      </w:pPr>
-      <w:r>
-        <w:rPr>
-          <w:rFonts w:ascii="Consolas" w:eastAsia="Consolas" w:hAnsi="Consolas" w:cs="Consolas"/>
-        </w:rPr>
-        <w:t xml:space="preserve"> </w:t>
-      </w:r>
-    </w:p>
-    <w:p>
-      <w:pPr>
-        <w:pStyle w:val="normal0"/>
-      </w:pPr>
-      <w:r>
-        <w:rPr>
-          <w:rFonts w:ascii="Consolas" w:eastAsia="Consolas" w:hAnsi="Consolas" w:cs="Consolas"/>
-        </w:rPr>
-        <w:t>Name: Michael Bishoff</w:t>
-      </w:r>
-    </w:p>
-    <w:p>
-      <w:pPr>
-        <w:pStyle w:val="normal0"/>
-      </w:pPr>
-      <w:r>
-        <w:rPr>
-          <w:rFonts w:ascii="Consolas" w:eastAsia="Consolas" w:hAnsi="Consolas" w:cs="Consolas"/>
-        </w:rPr>
-        <w:t>Signature: ________________________________________________________________</w:t>
-      </w:r>
-    </w:p>
-    <w:p>
-      <w:pPr>
-        <w:pStyle w:val="normal0"/>
-      </w:pPr>
-      <w:r>
-        <w:rPr>
-          <w:rFonts w:ascii="Consolas" w:eastAsia="Consolas" w:hAnsi="Consolas" w:cs="Consolas"/>
-        </w:rPr>
-        <w:t>Date: _____________________________________________________________________</w:t>
-      </w:r>
-    </w:p>
-    <w:p>
-      <w:pPr>
-        <w:pStyle w:val="normal0"/>
-      </w:pPr>
-      <w:r>
-        <w:rPr>
-          <w:rFonts w:ascii="Consolas" w:eastAsia="Consolas" w:hAnsi="Consolas" w:cs="Consolas"/>
-        </w:rPr>
-        <w:t>Comments:_______________________________________________________________________________________________</w:t>
-      </w:r>
-      <w:r>
-        <w:rPr>
-          <w:rFonts w:ascii="Consolas" w:eastAsia="Consolas" w:hAnsi="Consolas" w:cs="Consolas"/>
-        </w:rPr>
-        <w:t>______________________________________________</w:t>
-      </w:r>
-    </w:p>
-    <w:p>
-      <w:pPr>
-        <w:pStyle w:val="normal0"/>
-      </w:pPr>
-      <w:r>
-        <w:rPr>
-          <w:rFonts w:ascii="Consolas" w:eastAsia="Consolas" w:hAnsi="Consolas" w:cs="Consolas"/>
-        </w:rPr>
-        <w:t xml:space="preserve"> </w:t>
-      </w:r>
-    </w:p>
-    <w:p>
-      <w:pPr>
-        <w:pStyle w:val="normal0"/>
-      </w:pPr>
-      <w:r>
-        <w:rPr>
-          <w:rFonts w:ascii="Consolas" w:eastAsia="Consolas" w:hAnsi="Consolas" w:cs="Consolas"/>
-        </w:rPr>
-        <w:t>Name: Edward LaFemina</w:t>
-      </w:r>
-    </w:p>
-    <w:p>
-      <w:pPr>
-        <w:pStyle w:val="normal0"/>
-      </w:pPr>
-      <w:r>
-        <w:rPr>
-          <w:rFonts w:ascii="Consolas" w:eastAsia="Consolas" w:hAnsi="Consolas" w:cs="Consolas"/>
-        </w:rPr>
-        <w:t>Signature: ________________________________________________________________</w:t>
-      </w:r>
-    </w:p>
-    <w:p>
-      <w:pPr>
-        <w:pStyle w:val="normal0"/>
-      </w:pPr>
-      <w:r>
-        <w:rPr>
-          <w:rFonts w:ascii="Consolas" w:eastAsia="Consolas" w:hAnsi="Consolas" w:cs="Consolas"/>
-        </w:rPr>
-        <w:t>Date: _____________________________________________________________________</w:t>
-      </w:r>
-    </w:p>
-    <w:p>
-      <w:pPr>
-        <w:pStyle w:val="normal0"/>
-      </w:pPr>
-      <w:r>
-        <w:rPr>
-          <w:rFonts w:ascii="Consolas" w:eastAsia="Consolas" w:hAnsi="Consolas" w:cs="Consolas"/>
-        </w:rPr>
-        <w:t>Comments:________________________</w:t>
-      </w:r>
-      <w:r>
-        <w:rPr>
-          <w:rFonts w:ascii="Consolas" w:eastAsia="Consolas" w:hAnsi="Consolas" w:cs="Consolas"/>
-        </w:rPr>
-        <w:t>_____________________________________________________________________________________________________________________</w:t>
-      </w:r>
-    </w:p>
-    <w:p>
-      <w:pPr>
-        <w:pStyle w:val="normal0"/>
-      </w:pPr>
-      <w:r>
-        <w:rPr>
-          <w:rFonts w:ascii="Consolas" w:eastAsia="Consolas" w:hAnsi="Consolas" w:cs="Consolas"/>
-        </w:rPr>
-        <w:t xml:space="preserve"> </w:t>
-      </w:r>
-    </w:p>
-    <w:p>
-      <w:pPr>
-        <w:pStyle w:val="normal0"/>
-      </w:pPr>
-      <w:r>
-        <w:rPr>
-          <w:rFonts w:ascii="Consolas" w:eastAsia="Consolas" w:hAnsi="Consolas" w:cs="Consolas"/>
-        </w:rPr>
-        <w:t>Name: Michael Lee</w:t>
-      </w:r>
-    </w:p>
-    <w:p>
-      <w:pPr>
-        <w:pStyle w:val="normal0"/>
-      </w:pPr>
-      <w:r>
-        <w:rPr>
-          <w:rFonts w:ascii="Consolas" w:eastAsia="Consolas" w:hAnsi="Consolas" w:cs="Consolas"/>
-        </w:rPr>
-        <w:t>Signature: ________________________________________________________________</w:t>
-      </w:r>
-    </w:p>
-    <w:p>
-      <w:pPr>
-        <w:pStyle w:val="normal0"/>
-      </w:pPr>
-      <w:r>
-        <w:rPr>
-          <w:rFonts w:ascii="Consolas" w:eastAsia="Consolas" w:hAnsi="Consolas" w:cs="Consolas"/>
-        </w:rPr>
-        <w:t>Date: ____________________________________</w:t>
-      </w:r>
-      <w:r>
-        <w:rPr>
-          <w:rFonts w:ascii="Consolas" w:eastAsia="Consolas" w:hAnsi="Consolas" w:cs="Consolas"/>
-        </w:rPr>
-        <w:t>_________________________________</w:t>
-      </w:r>
-    </w:p>
-    <w:p>
-      <w:pPr>
-        <w:pStyle w:val="normal0"/>
-      </w:pPr>
-      <w:r>
-        <w:rPr>
-          <w:rFonts w:ascii="Consolas" w:eastAsia="Consolas" w:hAnsi="Consolas" w:cs="Consolas"/>
-        </w:rPr>
-        <w:t>Comments:_____________________________________________________________________________________________________________________________________________</w:t>
-      </w:r>
-    </w:p>
-    <w:p>
-      <w:pPr>
-        <w:pStyle w:val="normal0"/>
-      </w:pPr>
-      <w:r>
-        <w:rPr>
-          <w:rFonts w:ascii="Consolas" w:eastAsia="Consolas" w:hAnsi="Consolas" w:cs="Consolas"/>
-        </w:rPr>
-        <w:t xml:space="preserve"> </w:t>
-      </w:r>
-    </w:p>
-    <w:p>
-      <w:pPr>
-        <w:pStyle w:val="normal0"/>
-      </w:pPr>
-      <w:r>
-        <w:rPr>
-          <w:rFonts w:ascii="Consolas" w:eastAsia="Consolas" w:hAnsi="Consolas" w:cs="Consolas"/>
-        </w:rPr>
-        <w:t>Name: John Swank</w:t>
-      </w:r>
-    </w:p>
-    <w:p>
-      <w:pPr>
-        <w:pStyle w:val="normal0"/>
-      </w:pPr>
-      <w:r>
-        <w:rPr>
-          <w:rFonts w:ascii="Consolas" w:eastAsia="Consolas" w:hAnsi="Consolas" w:cs="Consolas"/>
-        </w:rPr>
-        <w:t>Signature: _________________________________________</w:t>
-      </w:r>
-      <w:r>
-        <w:rPr>
-          <w:rFonts w:ascii="Consolas" w:eastAsia="Consolas" w:hAnsi="Consolas" w:cs="Consolas"/>
-        </w:rPr>
-        <w:t>_______________________</w:t>
-      </w:r>
-    </w:p>
-    <w:p>
-      <w:pPr>
-        <w:pStyle w:val="normal0"/>
-      </w:pPr>
-      <w:r>
-        <w:rPr>
-          <w:rFonts w:ascii="Consolas" w:eastAsia="Consolas" w:hAnsi="Consolas" w:cs="Consolas"/>
-        </w:rPr>
-        <w:t>Date: _____________________________________________________________________</w:t>
-      </w:r>
-    </w:p>
-    <w:p>
-      <w:pPr>
-        <w:pStyle w:val="normal0"/>
-      </w:pPr>
-      <w:r>
-        <w:rPr>
-          <w:rFonts w:ascii="Consolas" w:eastAsia="Consolas" w:hAnsi="Consolas" w:cs="Consolas"/>
-        </w:rPr>
-        <w:t>Comments:_____________________________________________________________________________________________________________________________________________</w:t>
-      </w:r>
-    </w:p>
-    <w:p>
-      <w:pPr>
-        <w:pStyle w:val="normal0"/>
-      </w:pPr>
-      <w:bookmarkStart w:id="45" w:name="h.lpmch92c7yfk" w:colFirst="0" w:colLast="0"/>
-      <w:bookmarkEnd w:id="45"/>
-    </w:p>
-    <w:p>
-      <w:pPr>
-        <w:pStyle w:val="normal0"/>
-      </w:pPr>
-      <w:r>
-        <w:br w:type="page"/>
-      </w:r>
-    </w:p>
-    <w:p>
-      <w:pPr>
-        <w:pStyle w:val="normal0"/>
-      </w:pPr>
-      <w:bookmarkStart w:id="46" w:name="h.ki6xgvqhmbgk" w:colFirst="0" w:colLast="0"/>
-      <w:bookmarkEnd w:id="46"/>
-    </w:p>
-    <w:p>
-      <w:pPr>
-        <w:pStyle w:val="Heading1"/>
-        <w:contextualSpacing w:val="0"/>
-      </w:pPr>
-      <w:bookmarkStart w:id="47" w:name="h.e7hhvcievjpv" w:colFirst="0" w:colLast="0"/>
+        <w:t>Appendix C – Document Contributions</w:t>
+      </w:r>
+    </w:p>
+    <w:p>
+      <w:pPr>
+        <w:pStyle w:val="normal0"/>
+      </w:pPr>
+      <w:bookmarkStart w:id="47" w:name="h.peoem5kfc82k" w:colFirst="0" w:colLast="0"/>
       <w:bookmarkEnd w:id="47"/>
-      <w:r>
-        <w:rPr>
-          <w:rFonts w:ascii="Consolas" w:eastAsia="Consolas" w:hAnsi="Consolas" w:cs="Consolas"/>
-          <w:b/>
-          <w:sz w:val="22"/>
-        </w:rPr>
-        <w:t>Appendix C – Document Contributions</w:t>
-      </w:r>
-    </w:p>
-    <w:p>
-      <w:pPr>
-        <w:pStyle w:val="normal0"/>
-      </w:pPr>
-      <w:bookmarkStart w:id="48" w:name="h.peoem5kfc82k" w:colFirst="0" w:colLast="0"/>
+    </w:p>
+    <w:p>
+      <w:pPr>
+        <w:pStyle w:val="normal0"/>
+      </w:pPr>
+      <w:proofErr w:type="spellStart"/>
+      <w:r>
+        <w:rPr>
+          <w:rFonts w:ascii="Consolas" w:eastAsia="Consolas" w:hAnsi="Consolas" w:cs="Consolas"/>
+          <w:sz w:val="24"/>
+        </w:rPr>
+        <w:t>Vesh</w:t>
+      </w:r>
+      <w:proofErr w:type="spellEnd"/>
+      <w:r>
+        <w:rPr>
+          <w:rFonts w:ascii="Consolas" w:eastAsia="Consolas" w:hAnsi="Consolas" w:cs="Consolas"/>
+          <w:sz w:val="24"/>
+        </w:rPr>
+        <w:t xml:space="preserve"> Bhatt: Contributed checks for thoroughness and consistency with other documents. Gave input on the design of the mockups. Estimated percent of work is about 5%.</w:t>
+      </w:r>
+    </w:p>
+    <w:p>
+      <w:pPr>
+        <w:pStyle w:val="normal0"/>
+      </w:pPr>
+      <w:bookmarkStart w:id="48" w:name="h.9kyo5ahxb72h" w:colFirst="0" w:colLast="0"/>
       <w:bookmarkEnd w:id="48"/>
     </w:p>
     <w:p>
       <w:pPr>
         <w:pStyle w:val="normal0"/>
       </w:pPr>
+      <w:bookmarkStart w:id="49" w:name="h.vxengupvczg4" w:colFirst="0" w:colLast="0"/>
+      <w:bookmarkEnd w:id="49"/>
       <w:r>
         <w:rPr>
           <w:rFonts w:ascii="Consolas" w:eastAsia="Consolas" w:hAnsi="Consolas" w:cs="Consolas"/>
           <w:sz w:val="24"/>
         </w:rPr>
-        <w:t>Vesh Bhatt: Contributed checks for thoroughness and consistency with other documents. Gave input on the design of the mockups. Estimated percent of work is about 5%.</w:t>
-      </w:r>
-    </w:p>
-    <w:p>
-      <w:pPr>
-        <w:pStyle w:val="normal0"/>
-      </w:pPr>
-      <w:bookmarkStart w:id="49" w:name="h.9kyo5ahxb72h" w:colFirst="0" w:colLast="0"/>
-      <w:bookmarkEnd w:id="49"/>
-    </w:p>
-    <w:p>
-      <w:pPr>
-        <w:pStyle w:val="normal0"/>
-      </w:pPr>
-      <w:bookmarkStart w:id="50" w:name="h.vxengupvczg4" w:colFirst="0" w:colLast="0"/>
+        <w:t>Michael Bishoff: As the design leader, he was responsible for creating the design mockups of XENO an</w:t>
+      </w:r>
+      <w:bookmarkStart w:id="50" w:name="_GoBack"/>
       <w:bookmarkEnd w:id="50"/>
       <w:r>
         <w:rPr>
           <w:rFonts w:ascii="Consolas" w:eastAsia="Consolas" w:hAnsi="Consolas" w:cs="Consolas"/>
           <w:sz w:val="24"/>
         </w:rPr>
-        <w:t>Michael Bishoff: As the design leader, he was respon</w:t>
-      </w:r>
-      <w:r>
-        <w:rPr>
-          <w:rFonts w:ascii="Consolas" w:eastAsia="Consolas" w:hAnsi="Consolas" w:cs="Consolas"/>
-          <w:sz w:val="24"/>
-        </w:rPr>
-        <w:t>sible for creating the design mockups of XENO and guiding the walkthrough. He reviewed and edited all other sections before submission. Estimated percent of work is about 70%</w:t>
+        <w:t>d guiding the walkthrough. He reviewed and edited all other sections before submission. Estimated percent of work is about 70%</w:t>
       </w:r>
     </w:p>
     <w:p>
@@ -5708,14 +6069,23 @@
           <w:rFonts w:ascii="Consolas" w:eastAsia="Consolas" w:hAnsi="Consolas" w:cs="Consolas"/>
           <w:sz w:val="24"/>
         </w:rPr>
-        <w:t xml:space="preserve">Edward LaFemina: Contributed checks for thoroughness and consistency with other </w:t>
-      </w:r>
+        <w:t xml:space="preserve">Edward </w:t>
+      </w:r>
+      <w:proofErr w:type="spellStart"/>
       <w:r>
         <w:rPr>
           <w:rFonts w:ascii="Consolas" w:eastAsia="Consolas" w:hAnsi="Consolas" w:cs="Consolas"/>
           <w:sz w:val="24"/>
         </w:rPr>
-        <w:t>documents. Gave input on the design of the mockups. Estimated percent of work is about 10%.</w:t>
+        <w:t>LaFemina</w:t>
+      </w:r>
+      <w:proofErr w:type="spellEnd"/>
+      <w:r>
+        <w:rPr>
+          <w:rFonts w:ascii="Consolas" w:eastAsia="Consolas" w:hAnsi="Consolas" w:cs="Consolas"/>
+          <w:sz w:val="24"/>
+        </w:rPr>
+        <w:t>: Contributed checks for thoroughness and consistency with other documents. Gave input on the design of the mockups. Estimated percent of work is about 10%.</w:t>
       </w:r>
     </w:p>
     <w:p>
@@ -5755,14 +6125,7 @@
           <w:rFonts w:ascii="Consolas" w:eastAsia="Consolas" w:hAnsi="Consolas" w:cs="Consolas"/>
           <w:sz w:val="24"/>
         </w:rPr>
-        <w:t>John Swank: Also c</w:t>
-      </w:r>
-      <w:r>
-        <w:rPr>
-          <w:rFonts w:ascii="Consolas" w:eastAsia="Consolas" w:hAnsi="Consolas" w:cs="Consolas"/>
-          <w:sz w:val="24"/>
-        </w:rPr>
-        <w:t>ontributed checks for thoroughness as well as completeness. Gave input on the design of the mockups. Estimated percent of work is about 5%.</w:t>
+        <w:t>John Swank: Also contributed checks for thoroughness as well as completeness. Gave input on the design of the mockups. Estimated percent of work is about 5%.</w:t>
       </w:r>
     </w:p>
     <w:p>
@@ -5771,10 +6134,10 @@
       </w:pPr>
     </w:p>
     <w:sectPr>
-      <w:headerReference w:type="default" r:id="rId23"/>
-      <w:footerReference w:type="default" r:id="rId24"/>
-      <w:headerReference w:type="first" r:id="rId25"/>
-      <w:footerReference w:type="first" r:id="rId26"/>
+      <w:headerReference w:type="default" r:id="rId25"/>
+      <w:footerReference w:type="default" r:id="rId26"/>
+      <w:headerReference w:type="first" r:id="rId27"/>
+      <w:footerReference w:type="first" r:id="rId28"/>
       <w:pgSz w:w="12240" w:h="15840"/>
       <w:pgMar w:top="1440" w:right="1440" w:bottom="1440" w:left="1440" w:header="720" w:footer="720" w:gutter="0"/>
       <w:pgNumType w:start="1"/>
@@ -5830,7 +6193,7 @@
       <w:rPr>
         <w:noProof/>
       </w:rPr>
-      <w:t>3</w:t>
+      <w:t>2</w:t>
     </w:r>
     <w:r>
       <w:fldChar w:fldCharType="end"/>

</xml_diff>

<commit_message>
Updated UI Design Document
</commit_message>
<xml_diff>
--- a/documents/Spiral2/UIDesignDocument.docx
+++ b/documents/Spiral2/UIDesignDocument.docx
@@ -1812,34 +1812,47 @@
           <w:noProof/>
         </w:rPr>
         <w:drawing>
-          <wp:inline distT="114300" distB="114300" distL="114300" distR="114300" wp14:anchorId="5B36FB35" wp14:editId="674FF7B1">
-            <wp:extent cx="5943600" cy="4572000"/>
-            <wp:effectExtent l="0" t="0" r="0" b="0"/>
-            <wp:docPr id="11" name="image24.png"/>
-            <wp:cNvGraphicFramePr/>
+          <wp:inline distT="0" distB="0" distL="0" distR="0" wp14:anchorId="0E66C6AB" wp14:editId="1B9B6BB9">
+            <wp:extent cx="5930900" cy="4216400"/>
+            <wp:effectExtent l="0" t="0" r="12700" b="0"/>
+            <wp:docPr id="26" name="Picture 26" descr="Macintosh HD:Users:michaelbishoff:Desktop:xeno_ban.png"/>
+            <wp:cNvGraphicFramePr>
+              <a:graphicFrameLocks xmlns:a="http://schemas.openxmlformats.org/drawingml/2006/main" noChangeAspect="1"/>
+            </wp:cNvGraphicFramePr>
             <a:graphic xmlns:a="http://schemas.openxmlformats.org/drawingml/2006/main">
               <a:graphicData uri="http://schemas.openxmlformats.org/drawingml/2006/picture">
                 <pic:pic xmlns:pic="http://schemas.openxmlformats.org/drawingml/2006/picture">
                   <pic:nvPicPr>
-                    <pic:cNvPr id="0" name="image24.png"/>
-                    <pic:cNvPicPr preferRelativeResize="0"/>
+                    <pic:cNvPr id="0" name="Picture 12" descr="Macintosh HD:Users:michaelbishoff:Desktop:xeno_ban.png"/>
+                    <pic:cNvPicPr>
+                      <a:picLocks noChangeAspect="1" noChangeArrowheads="1"/>
+                    </pic:cNvPicPr>
                   </pic:nvPicPr>
                   <pic:blipFill>
-                    <a:blip r:embed="rId14"/>
+                    <a:blip r:embed="rId14">
+                      <a:extLst>
+                        <a:ext uri="{28A0092B-C50C-407E-A947-70E740481C1C}">
+                          <a14:useLocalDpi xmlns:a14="http://schemas.microsoft.com/office/drawing/2010/main" val="0"/>
+                        </a:ext>
+                      </a:extLst>
+                    </a:blip>
                     <a:srcRect/>
                     <a:stretch>
                       <a:fillRect/>
                     </a:stretch>
                   </pic:blipFill>
-                  <pic:spPr>
+                  <pic:spPr bwMode="auto">
                     <a:xfrm>
                       <a:off x="0" y="0"/>
-                      <a:ext cx="5943600" cy="4572000"/>
+                      <a:ext cx="5930900" cy="4216400"/>
                     </a:xfrm>
                     <a:prstGeom prst="rect">
                       <a:avLst/>
                     </a:prstGeom>
-                    <a:ln/>
+                    <a:noFill/>
+                    <a:ln>
+                      <a:noFill/>
+                    </a:ln>
                   </pic:spPr>
                 </pic:pic>
               </a:graphicData>
@@ -1847,6 +1860,8 @@
           </wp:inline>
         </w:drawing>
       </w:r>
+      <w:bookmarkStart w:id="17" w:name="_GoBack"/>
+      <w:bookmarkEnd w:id="17"/>
     </w:p>
     <w:p>
       <w:pPr>
@@ -1858,8 +1873,8 @@
         <w:pStyle w:val="Heading2"/>
         <w:contextualSpacing w:val="0"/>
       </w:pPr>
-      <w:bookmarkStart w:id="17" w:name="h.lmcszddjouf7" w:colFirst="0" w:colLast="0"/>
-      <w:bookmarkEnd w:id="17"/>
+      <w:bookmarkStart w:id="18" w:name="h.lmcszddjouf7" w:colFirst="0" w:colLast="0"/>
+      <w:bookmarkEnd w:id="18"/>
     </w:p>
     <w:p>
       <w:pPr>
@@ -1874,16 +1889,16 @@
         <w:pStyle w:val="Heading2"/>
         <w:contextualSpacing w:val="0"/>
       </w:pPr>
-      <w:bookmarkStart w:id="18" w:name="h.hlsk7488tgfy" w:colFirst="0" w:colLast="0"/>
-      <w:bookmarkEnd w:id="18"/>
+      <w:bookmarkStart w:id="19" w:name="h.hlsk7488tgfy" w:colFirst="0" w:colLast="0"/>
+      <w:bookmarkEnd w:id="19"/>
     </w:p>
     <w:p>
       <w:pPr>
         <w:pStyle w:val="Heading2"/>
         <w:contextualSpacing w:val="0"/>
       </w:pPr>
-      <w:bookmarkStart w:id="19" w:name="h.6jqeu81g58ro" w:colFirst="0" w:colLast="0"/>
-      <w:bookmarkEnd w:id="19"/>
+      <w:bookmarkStart w:id="20" w:name="h.6jqeu81g58ro" w:colFirst="0" w:colLast="0"/>
+      <w:bookmarkEnd w:id="20"/>
       <w:r>
         <w:rPr>
           <w:rFonts w:ascii="Consolas" w:eastAsia="Consolas" w:hAnsi="Consolas" w:cs="Consolas"/>
@@ -1998,8 +2013,8 @@
         <w:pStyle w:val="Heading2"/>
         <w:contextualSpacing w:val="0"/>
       </w:pPr>
-      <w:bookmarkStart w:id="20" w:name="h.4mbzbf6x1s4q" w:colFirst="0" w:colLast="0"/>
-      <w:bookmarkEnd w:id="20"/>
+      <w:bookmarkStart w:id="21" w:name="h.4mbzbf6x1s4q" w:colFirst="0" w:colLast="0"/>
+      <w:bookmarkEnd w:id="21"/>
     </w:p>
     <w:p>
       <w:pPr>
@@ -2008,8 +2023,6 @@
       <w:r>
         <w:br w:type="page"/>
       </w:r>
-      <w:bookmarkStart w:id="21" w:name="_GoBack"/>
-      <w:bookmarkEnd w:id="21"/>
     </w:p>
     <w:p>
       <w:pPr>
@@ -6199,7 +6212,7 @@
       <w:rPr>
         <w:noProof/>
       </w:rPr>
-      <w:t>9</w:t>
+      <w:t>2</w:t>
     </w:r>
     <w:r>
       <w:fldChar w:fldCharType="end"/>

</xml_diff>

<commit_message>
Updated description in UI document
</commit_message>
<xml_diff>
--- a/documents/Spiral2/UIDesignDocument.docx
+++ b/documents/Spiral2/UIDesignDocument.docx
@@ -1041,13 +1041,34 @@
           <w:rFonts w:ascii="Consolas" w:eastAsia="Consolas" w:hAnsi="Consolas" w:cs="Consolas"/>
         </w:rPr>
         <w:tab/>
-        <w:t>This section provides an overview of the design standards that are maintained throughout the website. There are three different types of accounts, clients, maintenance, and administrator. Each account type will be able to interact with the content on the site differently. A client is a user who checks out a car, maintenance are workers who manage the cars and repair them, and administrators manage the cars and other account types.</w:t>
-      </w:r>
-    </w:p>
-    <w:p>
-      <w:pPr>
-        <w:pStyle w:val="normal0"/>
-      </w:pPr>
+        <w:t>This section provides an overview of the design standards that are maintained throughout the website.</w:t>
+      </w:r>
+      <w:r>
+        <w:rPr>
+          <w:rFonts w:ascii="Consolas" w:eastAsia="Consolas" w:hAnsi="Consolas" w:cs="Consolas"/>
+        </w:rPr>
+        <w:t xml:space="preserve"> Our customer, Shawn Squire, requested that </w:t>
+      </w:r>
+      <w:proofErr w:type="spellStart"/>
+      <w:r>
+        <w:rPr>
+          <w:rFonts w:ascii="Consolas" w:eastAsia="Consolas" w:hAnsi="Consolas" w:cs="Consolas"/>
+        </w:rPr>
+        <w:t>Xeno</w:t>
+      </w:r>
+      <w:proofErr w:type="spellEnd"/>
+      <w:r>
+        <w:rPr>
+          <w:rFonts w:ascii="Consolas" w:eastAsia="Consolas" w:hAnsi="Consolas" w:cs="Consolas"/>
+        </w:rPr>
+        <w:t xml:space="preserve"> be as luxurious as possible, so we implemented a significant amount of animations that make the website flow flawlessly.</w:t>
+      </w:r>
+      <w:r>
+        <w:rPr>
+          <w:rFonts w:ascii="Consolas" w:eastAsia="Consolas" w:hAnsi="Consolas" w:cs="Consolas"/>
+        </w:rPr>
+        <w:t xml:space="preserve"> There are three different types of accounts, clients, maintenance, and administrator. Each account type will be able to interact with the content on the site differently. A client is a user who checks out a car, maintenance are workers who manage the cars and repair them, and administrators manage the cars and other account types.</w:t>
+      </w:r>
     </w:p>
     <w:p>
       <w:pPr>
@@ -1055,7 +1076,9 @@
         <w:contextualSpacing w:val="0"/>
       </w:pPr>
       <w:bookmarkStart w:id="4" w:name="h.kt6u3aoim57u" w:colFirst="0" w:colLast="0"/>
+      <w:bookmarkStart w:id="5" w:name="_GoBack"/>
       <w:bookmarkEnd w:id="4"/>
+      <w:bookmarkEnd w:id="5"/>
       <w:r>
         <w:rPr>
           <w:rFonts w:ascii="Consolas" w:eastAsia="Consolas" w:hAnsi="Consolas" w:cs="Consolas"/>
@@ -1262,8 +1285,8 @@
         <w:pStyle w:val="Heading2"/>
         <w:contextualSpacing w:val="0"/>
       </w:pPr>
-      <w:bookmarkStart w:id="5" w:name="h.iiijdh3vnzt8" w:colFirst="0" w:colLast="0"/>
-      <w:bookmarkEnd w:id="5"/>
+      <w:bookmarkStart w:id="6" w:name="h.iiijdh3vnzt8" w:colFirst="0" w:colLast="0"/>
+      <w:bookmarkEnd w:id="6"/>
       <w:proofErr w:type="gramStart"/>
       <w:r>
         <w:rPr>
@@ -1308,8 +1331,8 @@
         </w:rPr>
         <w:t>Figure 1</w:t>
       </w:r>
-      <w:bookmarkStart w:id="6" w:name="h.wohty0l127je" w:colFirst="0" w:colLast="0"/>
-      <w:bookmarkEnd w:id="6"/>
+      <w:bookmarkStart w:id="7" w:name="h.wohty0l127je" w:colFirst="0" w:colLast="0"/>
+      <w:bookmarkEnd w:id="7"/>
     </w:p>
     <w:p>
       <w:pPr>
@@ -1377,16 +1400,16 @@
         <w:pStyle w:val="Heading2"/>
         <w:contextualSpacing w:val="0"/>
       </w:pPr>
-      <w:bookmarkStart w:id="7" w:name="h.d993pgbjw5g2" w:colFirst="0" w:colLast="0"/>
-      <w:bookmarkEnd w:id="7"/>
+      <w:bookmarkStart w:id="8" w:name="h.d993pgbjw5g2" w:colFirst="0" w:colLast="0"/>
+      <w:bookmarkEnd w:id="8"/>
     </w:p>
     <w:p>
       <w:pPr>
         <w:pStyle w:val="Heading2"/>
         <w:contextualSpacing w:val="0"/>
       </w:pPr>
-      <w:bookmarkStart w:id="8" w:name="h.7rk7ttg6ruoc" w:colFirst="0" w:colLast="0"/>
-      <w:bookmarkEnd w:id="8"/>
+      <w:bookmarkStart w:id="9" w:name="h.7rk7ttg6ruoc" w:colFirst="0" w:colLast="0"/>
+      <w:bookmarkEnd w:id="9"/>
       <w:r>
         <w:rPr>
           <w:rFonts w:ascii="Consolas" w:eastAsia="Consolas" w:hAnsi="Consolas" w:cs="Consolas"/>
@@ -1490,16 +1513,16 @@
         <w:pStyle w:val="Heading2"/>
         <w:contextualSpacing w:val="0"/>
       </w:pPr>
-      <w:bookmarkStart w:id="9" w:name="h.8m5yarcsj5ub" w:colFirst="0" w:colLast="0"/>
-      <w:bookmarkEnd w:id="9"/>
+      <w:bookmarkStart w:id="10" w:name="h.8m5yarcsj5ub" w:colFirst="0" w:colLast="0"/>
+      <w:bookmarkEnd w:id="10"/>
     </w:p>
     <w:p>
       <w:pPr>
         <w:pStyle w:val="Heading2"/>
         <w:contextualSpacing w:val="0"/>
       </w:pPr>
-      <w:bookmarkStart w:id="10" w:name="h.qozys38z5x" w:colFirst="0" w:colLast="0"/>
-      <w:bookmarkEnd w:id="10"/>
+      <w:bookmarkStart w:id="11" w:name="h.qozys38z5x" w:colFirst="0" w:colLast="0"/>
+      <w:bookmarkEnd w:id="11"/>
       <w:r>
         <w:rPr>
           <w:rFonts w:ascii="Consolas" w:eastAsia="Consolas" w:hAnsi="Consolas" w:cs="Consolas"/>
@@ -1614,8 +1637,8 @@
         <w:pStyle w:val="Heading2"/>
         <w:contextualSpacing w:val="0"/>
       </w:pPr>
-      <w:bookmarkStart w:id="11" w:name="h.ux3854vx9smw" w:colFirst="0" w:colLast="0"/>
-      <w:bookmarkEnd w:id="11"/>
+      <w:bookmarkStart w:id="12" w:name="h.ux3854vx9smw" w:colFirst="0" w:colLast="0"/>
+      <w:bookmarkEnd w:id="12"/>
     </w:p>
     <w:p>
       <w:pPr>
@@ -1630,16 +1653,16 @@
         <w:pStyle w:val="Heading2"/>
         <w:contextualSpacing w:val="0"/>
       </w:pPr>
-      <w:bookmarkStart w:id="12" w:name="h.dwjpptr0zcbu" w:colFirst="0" w:colLast="0"/>
-      <w:bookmarkEnd w:id="12"/>
+      <w:bookmarkStart w:id="13" w:name="h.dwjpptr0zcbu" w:colFirst="0" w:colLast="0"/>
+      <w:bookmarkEnd w:id="13"/>
     </w:p>
     <w:p>
       <w:pPr>
         <w:pStyle w:val="Heading2"/>
         <w:contextualSpacing w:val="0"/>
       </w:pPr>
-      <w:bookmarkStart w:id="13" w:name="h.w898ial7hv9k" w:colFirst="0" w:colLast="0"/>
-      <w:bookmarkEnd w:id="13"/>
+      <w:bookmarkStart w:id="14" w:name="h.w898ial7hv9k" w:colFirst="0" w:colLast="0"/>
+      <w:bookmarkEnd w:id="14"/>
       <w:r>
         <w:rPr>
           <w:rFonts w:ascii="Consolas" w:eastAsia="Consolas" w:hAnsi="Consolas" w:cs="Consolas"/>
@@ -1740,8 +1763,8 @@
         <w:pStyle w:val="Heading2"/>
         <w:contextualSpacing w:val="0"/>
       </w:pPr>
-      <w:bookmarkStart w:id="14" w:name="h.v81m03qtscz" w:colFirst="0" w:colLast="0"/>
-      <w:bookmarkEnd w:id="14"/>
+      <w:bookmarkStart w:id="15" w:name="h.v81m03qtscz" w:colFirst="0" w:colLast="0"/>
+      <w:bookmarkEnd w:id="15"/>
     </w:p>
     <w:p>
       <w:pPr>
@@ -1756,16 +1779,16 @@
         <w:pStyle w:val="Heading2"/>
         <w:contextualSpacing w:val="0"/>
       </w:pPr>
-      <w:bookmarkStart w:id="15" w:name="h.wa0se3qr7sot" w:colFirst="0" w:colLast="0"/>
-      <w:bookmarkEnd w:id="15"/>
+      <w:bookmarkStart w:id="16" w:name="h.wa0se3qr7sot" w:colFirst="0" w:colLast="0"/>
+      <w:bookmarkEnd w:id="16"/>
     </w:p>
     <w:p>
       <w:pPr>
         <w:pStyle w:val="Heading2"/>
         <w:contextualSpacing w:val="0"/>
       </w:pPr>
-      <w:bookmarkStart w:id="16" w:name="h.f5the9ehrf53" w:colFirst="0" w:colLast="0"/>
-      <w:bookmarkEnd w:id="16"/>
+      <w:bookmarkStart w:id="17" w:name="h.f5the9ehrf53" w:colFirst="0" w:colLast="0"/>
+      <w:bookmarkEnd w:id="17"/>
       <w:r>
         <w:rPr>
           <w:rFonts w:ascii="Consolas" w:eastAsia="Consolas" w:hAnsi="Consolas" w:cs="Consolas"/>
@@ -1860,8 +1883,6 @@
           </wp:inline>
         </w:drawing>
       </w:r>
-      <w:bookmarkStart w:id="17" w:name="_GoBack"/>
-      <w:bookmarkEnd w:id="17"/>
     </w:p>
     <w:p>
       <w:pPr>
@@ -6212,7 +6233,7 @@
       <w:rPr>
         <w:noProof/>
       </w:rPr>
-      <w:t>2</w:t>
+      <w:t>5</w:t>
     </w:r>
     <w:r>
       <w:fldChar w:fldCharType="end"/>

</xml_diff>